<commit_message>
add notulensi 6 dan notulensi 7
</commit_message>
<xml_diff>
--- a/Logbook_Kelompok4_RKC.docx
+++ b/Logbook_Kelompok4_RKC.docx
@@ -10373,6 +10373,7 @@
         <w:tag w:val="goog_rdk_7"/>
         <w:id w:val="-598179691"/>
       </w:sdtPr>
+      <w:sdtEndPr/>
       <w:sdtContent>
         <w:p>
           <w:pPr>
@@ -10558,6 +10559,7 @@
         <w:tag w:val="goog_rdk_8"/>
         <w:id w:val="1077172445"/>
       </w:sdtPr>
+      <w:sdtEndPr/>
       <w:sdtContent>
         <w:p>
           <w:pPr>
@@ -11273,8 +11275,6 @@
       <w:pPr>
         <w:spacing w:line="256" w:lineRule="auto"/>
       </w:pPr>
-      <w:bookmarkStart w:id="6" w:name="_GoBack"/>
-      <w:bookmarkEnd w:id="6"/>
     </w:p>
     <w:tbl>
       <w:tblPr>
@@ -12139,6 +12139,3262 @@
         <w:spacing w:line="256" w:lineRule="auto"/>
       </w:pPr>
     </w:p>
+    <w:p>
+      <w:pPr>
+        <w:spacing w:line="256" w:lineRule="auto"/>
+      </w:pPr>
+    </w:p>
+    <w:p>
+      <w:pPr>
+        <w:spacing w:line="256" w:lineRule="auto"/>
+      </w:pPr>
+    </w:p>
+    <w:p>
+      <w:pPr>
+        <w:spacing w:line="256" w:lineRule="auto"/>
+      </w:pPr>
+    </w:p>
+    <w:p>
+      <w:pPr>
+        <w:pStyle w:val="Heading1"/>
+      </w:pPr>
+      <w:proofErr w:type="spellStart"/>
+      <w:r>
+        <w:lastRenderedPageBreak/>
+        <w:t>Notulensi</w:t>
+      </w:r>
+      <w:proofErr w:type="spellEnd"/>
+      <w:r>
+        <w:t xml:space="preserve"> 7</w:t>
+      </w:r>
+    </w:p>
+    <w:p>
+      <w:pPr>
+        <w:spacing w:after="0" w:line="240" w:lineRule="auto"/>
+        <w:rPr>
+          <w:rFonts w:ascii="Times New Roman" w:eastAsia="Times New Roman" w:hAnsi="Times New Roman" w:cs="Times New Roman"/>
+          <w:color w:val="FF0000"/>
+          <w:sz w:val="24"/>
+          <w:szCs w:val="24"/>
+        </w:rPr>
+      </w:pPr>
+      <w:r>
+        <w:rPr>
+          <w:noProof/>
+        </w:rPr>
+        <mc:AlternateContent>
+          <mc:Choice Requires="wps">
+            <w:drawing>
+              <wp:anchor distT="0" distB="0" distL="114300" distR="114300" simplePos="0" relativeHeight="251672576" behindDoc="0" locked="0" layoutInCell="1" hidden="0" allowOverlap="1" wp14:anchorId="324F66E8" wp14:editId="2B2BAD3F">
+                <wp:simplePos x="0" y="0"/>
+                <wp:positionH relativeFrom="column">
+                  <wp:posOffset>1</wp:posOffset>
+                </wp:positionH>
+                <wp:positionV relativeFrom="paragraph">
+                  <wp:posOffset>50800</wp:posOffset>
+                </wp:positionV>
+                <wp:extent cx="5188585" cy="19050"/>
+                <wp:effectExtent l="0" t="0" r="0" b="0"/>
+                <wp:wrapNone/>
+                <wp:docPr id="11" name="Straight Arrow Connector 11"/>
+                <wp:cNvGraphicFramePr/>
+                <a:graphic xmlns:a="http://schemas.openxmlformats.org/drawingml/2006/main">
+                  <a:graphicData uri="http://schemas.microsoft.com/office/word/2010/wordprocessingShape">
+                    <wps:wsp>
+                      <wps:cNvCnPr/>
+                      <wps:spPr>
+                        <a:xfrm>
+                          <a:off x="2751708" y="3780000"/>
+                          <a:ext cx="5188585" cy="0"/>
+                        </a:xfrm>
+                        <a:prstGeom prst="straightConnector1">
+                          <a:avLst/>
+                        </a:prstGeom>
+                        <a:noFill/>
+                        <a:ln w="19050" cap="flat" cmpd="sng">
+                          <a:solidFill>
+                            <a:srgbClr val="000000"/>
+                          </a:solidFill>
+                          <a:prstDash val="solid"/>
+                          <a:round/>
+                          <a:headEnd type="none" w="med" len="med"/>
+                          <a:tailEnd type="none" w="med" len="med"/>
+                        </a:ln>
+                      </wps:spPr>
+                      <wps:bodyPr/>
+                    </wps:wsp>
+                  </a:graphicData>
+                </a:graphic>
+              </wp:anchor>
+            </w:drawing>
+          </mc:Choice>
+          <mc:Fallback>
+            <w:pict>
+              <v:shapetype w14:anchorId="69941505" id="_x0000_t32" coordsize="21600,21600" o:spt="32" o:oned="t" path="m,l21600,21600e" filled="f">
+                <v:path arrowok="t" fillok="f" o:connecttype="none"/>
+                <o:lock v:ext="edit" shapetype="t"/>
+              </v:shapetype>
+              <v:shape id="Straight Arrow Connector 11" o:spid="_x0000_s1026" type="#_x0000_t32" style="position:absolute;margin-left:0;margin-top:4pt;width:408.55pt;height:1.5pt;z-index:251672576;visibility:visible;mso-wrap-style:square;mso-wrap-distance-left:9pt;mso-wrap-distance-top:0;mso-wrap-distance-right:9pt;mso-wrap-distance-bottom:0;mso-position-horizontal:absolute;mso-position-horizontal-relative:text;mso-position-vertical:absolute;mso-position-vertical-relative:text" o:gfxdata="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" strokeweight="1.5pt"/>
+            </w:pict>
+          </mc:Fallback>
+        </mc:AlternateContent>
+      </w:r>
+    </w:p>
+    <w:p>
+      <w:pPr>
+        <w:spacing w:after="0" w:line="240" w:lineRule="auto"/>
+        <w:rPr>
+          <w:rFonts w:ascii="Times New Roman" w:eastAsia="Times New Roman" w:hAnsi="Times New Roman" w:cs="Times New Roman"/>
+          <w:color w:val="FF0000"/>
+          <w:sz w:val="24"/>
+          <w:szCs w:val="24"/>
+        </w:rPr>
+      </w:pPr>
+    </w:p>
+    <w:tbl>
+      <w:tblPr>
+        <w:tblW w:w="8307" w:type="dxa"/>
+        <w:tblBorders>
+          <w:top w:val="nil"/>
+          <w:left w:val="nil"/>
+          <w:bottom w:val="nil"/>
+          <w:right w:val="nil"/>
+          <w:insideH w:val="nil"/>
+          <w:insideV w:val="nil"/>
+        </w:tblBorders>
+        <w:tblLayout w:type="fixed"/>
+        <w:tblLook w:val="0400" w:firstRow="0" w:lastRow="0" w:firstColumn="0" w:lastColumn="0" w:noHBand="0" w:noVBand="1"/>
+      </w:tblPr>
+      <w:tblGrid>
+        <w:gridCol w:w="1967"/>
+        <w:gridCol w:w="357"/>
+        <w:gridCol w:w="5983"/>
+      </w:tblGrid>
+      <w:tr>
+        <w:tc>
+          <w:tcPr>
+            <w:tcW w:w="1967" w:type="dxa"/>
+          </w:tcPr>
+          <w:p>
+            <w:pPr>
+              <w:spacing w:after="120"/>
+            </w:pPr>
+            <w:r>
+              <w:t>Tanggal</w:t>
+            </w:r>
+          </w:p>
+        </w:tc>
+        <w:tc>
+          <w:tcPr>
+            <w:tcW w:w="357" w:type="dxa"/>
+          </w:tcPr>
+          <w:p>
+            <w:pPr>
+              <w:spacing w:after="120"/>
+            </w:pPr>
+            <w:r>
+              <w:t>:</w:t>
+            </w:r>
+          </w:p>
+        </w:tc>
+        <w:tc>
+          <w:tcPr>
+            <w:tcW w:w="5983" w:type="dxa"/>
+          </w:tcPr>
+          <w:p>
+            <w:pPr>
+              <w:spacing w:after="120"/>
+            </w:pPr>
+            <w:r>
+              <w:t>Rabu, 8 April 2020</w:t>
+            </w:r>
+          </w:p>
+        </w:tc>
+      </w:tr>
+      <w:tr>
+        <w:trPr>
+          <w:trHeight w:val="405"/>
+        </w:trPr>
+        <w:tc>
+          <w:tcPr>
+            <w:tcW w:w="1967" w:type="dxa"/>
+          </w:tcPr>
+          <w:p>
+            <w:pPr>
+              <w:spacing w:after="120"/>
+            </w:pPr>
+            <w:r>
+              <w:t>Waktu</w:t>
+            </w:r>
+          </w:p>
+        </w:tc>
+        <w:tc>
+          <w:tcPr>
+            <w:tcW w:w="357" w:type="dxa"/>
+          </w:tcPr>
+          <w:p>
+            <w:pPr>
+              <w:spacing w:after="120"/>
+            </w:pPr>
+            <w:r>
+              <w:t>:</w:t>
+            </w:r>
+          </w:p>
+        </w:tc>
+        <w:tc>
+          <w:tcPr>
+            <w:tcW w:w="5983" w:type="dxa"/>
+          </w:tcPr>
+          <w:p>
+            <w:pPr>
+              <w:spacing w:after="120"/>
+            </w:pPr>
+            <w:r>
+              <w:t>10:00 WIB</w:t>
+            </w:r>
+          </w:p>
+        </w:tc>
+      </w:tr>
+      <w:tr>
+        <w:tc>
+          <w:tcPr>
+            <w:tcW w:w="1967" w:type="dxa"/>
+          </w:tcPr>
+          <w:p>
+            <w:pPr>
+              <w:spacing w:after="120"/>
+            </w:pPr>
+            <w:r>
+              <w:t>Tempat</w:t>
+            </w:r>
+          </w:p>
+        </w:tc>
+        <w:tc>
+          <w:tcPr>
+            <w:tcW w:w="357" w:type="dxa"/>
+          </w:tcPr>
+          <w:p>
+            <w:pPr>
+              <w:spacing w:after="120"/>
+            </w:pPr>
+            <w:r>
+              <w:t>:</w:t>
+            </w:r>
+          </w:p>
+        </w:tc>
+        <w:tc>
+          <w:tcPr>
+            <w:tcW w:w="5983" w:type="dxa"/>
+          </w:tcPr>
+          <w:p>
+            <w:pPr>
+              <w:spacing w:after="120"/>
+            </w:pPr>
+            <w:r>
+              <w:t xml:space="preserve">Daring (Google </w:t>
+            </w:r>
+            <w:proofErr w:type="spellStart"/>
+            <w:r>
+              <w:t>Form</w:t>
+            </w:r>
+            <w:proofErr w:type="spellEnd"/>
+            <w:r>
+              <w:t xml:space="preserve">, </w:t>
+            </w:r>
+            <w:proofErr w:type="spellStart"/>
+            <w:r>
+              <w:t>Docs</w:t>
+            </w:r>
+            <w:proofErr w:type="spellEnd"/>
+            <w:r>
+              <w:t>)</w:t>
+            </w:r>
+          </w:p>
+        </w:tc>
+      </w:tr>
+      <w:tr>
+        <w:tc>
+          <w:tcPr>
+            <w:tcW w:w="1967" w:type="dxa"/>
+          </w:tcPr>
+          <w:p>
+            <w:pPr>
+              <w:spacing w:after="120"/>
+            </w:pPr>
+            <w:r>
+              <w:t>Pelaksana</w:t>
+            </w:r>
+          </w:p>
+        </w:tc>
+        <w:tc>
+          <w:tcPr>
+            <w:tcW w:w="357" w:type="dxa"/>
+          </w:tcPr>
+          <w:p>
+            <w:pPr>
+              <w:spacing w:after="120"/>
+            </w:pPr>
+            <w:r>
+              <w:t>:</w:t>
+            </w:r>
+          </w:p>
+        </w:tc>
+        <w:tc>
+          <w:tcPr>
+            <w:tcW w:w="5983" w:type="dxa"/>
+          </w:tcPr>
+          <w:p>
+            <w:pPr>
+              <w:spacing w:after="120"/>
+            </w:pPr>
+            <w:r>
+              <w:t xml:space="preserve">Bryan </w:t>
+            </w:r>
+            <w:proofErr w:type="spellStart"/>
+            <w:r>
+              <w:t>Khufa</w:t>
+            </w:r>
+            <w:proofErr w:type="spellEnd"/>
+            <w:r>
+              <w:t xml:space="preserve"> sebagai CEO, Arini Indah sebagai CTO, Paramastri A sebagai CMO</w:t>
+            </w:r>
+          </w:p>
+        </w:tc>
+      </w:tr>
+      <w:tr>
+        <w:tc>
+          <w:tcPr>
+            <w:tcW w:w="1967" w:type="dxa"/>
+          </w:tcPr>
+          <w:p>
+            <w:pPr>
+              <w:spacing w:after="120"/>
+            </w:pPr>
+            <w:r>
+              <w:t>Kegiatan</w:t>
+            </w:r>
+          </w:p>
+        </w:tc>
+        <w:tc>
+          <w:tcPr>
+            <w:tcW w:w="357" w:type="dxa"/>
+          </w:tcPr>
+          <w:p>
+            <w:pPr>
+              <w:spacing w:after="120"/>
+            </w:pPr>
+            <w:r>
+              <w:t>:</w:t>
+            </w:r>
+          </w:p>
+        </w:tc>
+        <w:tc>
+          <w:tcPr>
+            <w:tcW w:w="5983" w:type="dxa"/>
+          </w:tcPr>
+          <w:p>
+            <w:pPr>
+              <w:spacing w:after="120"/>
+            </w:pPr>
+            <w:proofErr w:type="spellStart"/>
+            <w:r>
+              <w:t>Menganalisa</w:t>
+            </w:r>
+            <w:proofErr w:type="spellEnd"/>
+            <w:r>
+              <w:t xml:space="preserve"> hasil jawaban kuesioner</w:t>
+            </w:r>
+          </w:p>
+        </w:tc>
+      </w:tr>
+      <w:tr>
+        <w:tc>
+          <w:tcPr>
+            <w:tcW w:w="1967" w:type="dxa"/>
+          </w:tcPr>
+          <w:p>
+            <w:pPr>
+              <w:spacing w:after="120"/>
+            </w:pPr>
+            <w:proofErr w:type="spellStart"/>
+            <w:r>
+              <w:t>File</w:t>
+            </w:r>
+            <w:proofErr w:type="spellEnd"/>
+            <w:r>
+              <w:t xml:space="preserve"> Pendukung</w:t>
+            </w:r>
+          </w:p>
+        </w:tc>
+        <w:tc>
+          <w:tcPr>
+            <w:tcW w:w="357" w:type="dxa"/>
+          </w:tcPr>
+          <w:p>
+            <w:pPr>
+              <w:spacing w:after="120"/>
+            </w:pPr>
+            <w:r>
+              <w:t>:</w:t>
+            </w:r>
+          </w:p>
+        </w:tc>
+        <w:tc>
+          <w:tcPr>
+            <w:tcW w:w="5983" w:type="dxa"/>
+          </w:tcPr>
+          <w:p>
+            <w:pPr>
+              <w:spacing w:after="120"/>
+              <w:rPr>
+                <w:b/>
+              </w:rPr>
+            </w:pPr>
+            <w:r>
+              <w:t xml:space="preserve">Hasil kuesioner dapat diakses pada: </w:t>
+            </w:r>
+            <w:hyperlink r:id="rId26">
+              <w:r>
+                <w:rPr>
+                  <w:color w:val="1155CC"/>
+                  <w:u w:val="single"/>
+                </w:rPr>
+                <w:t>https://docs.google.com/forms/d/1qdJDwwh89cDX5ZsnULHpz6KeQAp7nwJDex0oQIVH_mM/edit?usp=sharing</w:t>
+              </w:r>
+            </w:hyperlink>
+            <w:r>
+              <w:t xml:space="preserve"> </w:t>
+            </w:r>
+          </w:p>
+        </w:tc>
+      </w:tr>
+    </w:tbl>
+    <w:p>
+      <w:pPr>
+        <w:spacing w:after="0" w:line="240" w:lineRule="auto"/>
+        <w:rPr>
+          <w:rFonts w:ascii="Times New Roman" w:eastAsia="Times New Roman" w:hAnsi="Times New Roman" w:cs="Times New Roman"/>
+          <w:sz w:val="24"/>
+          <w:szCs w:val="24"/>
+        </w:rPr>
+      </w:pPr>
+    </w:p>
+    <w:sdt>
+      <w:sdtPr>
+        <w:tag w:val="goog_rdk_9"/>
+        <w:id w:val="1973013888"/>
+      </w:sdtPr>
+      <w:sdtContent>
+        <w:p>
+          <w:pPr>
+            <w:spacing w:after="0" w:line="240" w:lineRule="auto"/>
+            <w:rPr>
+              <w:b/>
+              <w:u w:val="single"/>
+            </w:rPr>
+          </w:pPr>
+          <w:r>
+            <w:rPr>
+              <w:b/>
+              <w:u w:val="single"/>
+            </w:rPr>
+            <w:t>Catatan Kemajuan:</w:t>
+          </w:r>
+        </w:p>
+      </w:sdtContent>
+    </w:sdt>
+    <w:p>
+      <w:pPr>
+        <w:spacing w:after="0" w:line="360" w:lineRule="auto"/>
+        <w:ind w:left="720"/>
+      </w:pPr>
+    </w:p>
+    <w:p>
+      <w:pPr>
+        <w:numPr>
+          <w:ilvl w:val="0"/>
+          <w:numId w:val="24"/>
+        </w:numPr>
+        <w:spacing w:after="0" w:line="360" w:lineRule="auto"/>
+        <w:jc w:val="both"/>
+      </w:pPr>
+      <w:r>
+        <w:t xml:space="preserve">Data pengguna yang dibutuhkan toko saat melakukan registrasi yaitu nama, </w:t>
+      </w:r>
+      <w:proofErr w:type="spellStart"/>
+      <w:r>
+        <w:t>username</w:t>
+      </w:r>
+      <w:proofErr w:type="spellEnd"/>
+      <w:r>
+        <w:t xml:space="preserve">, email, nomor </w:t>
+      </w:r>
+      <w:proofErr w:type="spellStart"/>
+      <w:r>
+        <w:t>handphone</w:t>
+      </w:r>
+      <w:proofErr w:type="spellEnd"/>
+      <w:r>
+        <w:t xml:space="preserve">, alamat, </w:t>
+      </w:r>
+      <w:proofErr w:type="spellStart"/>
+      <w:r>
+        <w:t>no</w:t>
+      </w:r>
+      <w:proofErr w:type="spellEnd"/>
+      <w:r>
+        <w:t xml:space="preserve"> identitas, </w:t>
+      </w:r>
+      <w:proofErr w:type="spellStart"/>
+      <w:r>
+        <w:t>password</w:t>
+      </w:r>
+      <w:proofErr w:type="spellEnd"/>
+      <w:r>
+        <w:t>, jenis kelamin, tanggal lahir.</w:t>
+      </w:r>
+    </w:p>
+    <w:p>
+      <w:pPr>
+        <w:numPr>
+          <w:ilvl w:val="0"/>
+          <w:numId w:val="24"/>
+        </w:numPr>
+        <w:spacing w:after="0" w:line="360" w:lineRule="auto"/>
+        <w:jc w:val="both"/>
+      </w:pPr>
+      <w:r>
+        <w:t xml:space="preserve">Data yang harus diisikan pengguna saat menyelesaikan pembelian/transaksi yaitu nama penerima, alamat penerima, kode pos, nomor </w:t>
+      </w:r>
+      <w:proofErr w:type="spellStart"/>
+      <w:r>
+        <w:t>handphone</w:t>
+      </w:r>
+      <w:proofErr w:type="spellEnd"/>
+      <w:r>
+        <w:t>, metode pembayaran, metode pengiriman, penambahan promo.</w:t>
+      </w:r>
+    </w:p>
+    <w:p>
+      <w:pPr>
+        <w:numPr>
+          <w:ilvl w:val="0"/>
+          <w:numId w:val="24"/>
+        </w:numPr>
+        <w:spacing w:after="0" w:line="360" w:lineRule="auto"/>
+        <w:jc w:val="both"/>
+      </w:pPr>
+      <w:proofErr w:type="spellStart"/>
+      <w:r>
+        <w:t>Report</w:t>
+      </w:r>
+      <w:proofErr w:type="spellEnd"/>
+      <w:r>
+        <w:t xml:space="preserve"> penjualan yang perlu ditampilkan yaitu buku </w:t>
+      </w:r>
+      <w:proofErr w:type="spellStart"/>
+      <w:r>
+        <w:t>best</w:t>
+      </w:r>
+      <w:proofErr w:type="spellEnd"/>
+      <w:r>
+        <w:t xml:space="preserve"> </w:t>
+      </w:r>
+      <w:proofErr w:type="spellStart"/>
+      <w:r>
+        <w:t>seller</w:t>
+      </w:r>
+      <w:proofErr w:type="spellEnd"/>
+      <w:r>
+        <w:t>, keuntungan, stok yang terjual, stok yang tersedia, jumlah buku, jumlah pemasukan, buku yang sering dilihat, dan total penghasilan.</w:t>
+      </w:r>
+    </w:p>
+    <w:p>
+      <w:pPr>
+        <w:numPr>
+          <w:ilvl w:val="0"/>
+          <w:numId w:val="24"/>
+        </w:numPr>
+        <w:spacing w:after="0" w:line="360" w:lineRule="auto"/>
+        <w:jc w:val="both"/>
+      </w:pPr>
+      <w:r>
+        <w:t xml:space="preserve">Membutuhkan fitur mencari manual pada kolom </w:t>
+      </w:r>
+      <w:proofErr w:type="spellStart"/>
+      <w:r>
+        <w:t>search</w:t>
+      </w:r>
+      <w:proofErr w:type="spellEnd"/>
+      <w:r>
+        <w:t>. Karena 77,8% responden kami menganggap fitur ini dibutuhkan, sisanya menganggap bisa jadi perlu, bisa juga tidak.</w:t>
+      </w:r>
+    </w:p>
+    <w:p>
+      <w:pPr>
+        <w:spacing w:after="0" w:line="360" w:lineRule="auto"/>
+        <w:ind w:left="720"/>
+        <w:jc w:val="both"/>
+      </w:pPr>
+      <w:r>
+        <w:rPr>
+          <w:noProof/>
+        </w:rPr>
+        <w:drawing>
+          <wp:inline distT="114300" distB="114300" distL="114300" distR="114300" wp14:anchorId="45A210FE" wp14:editId="7572C892">
+            <wp:extent cx="1862138" cy="1831273"/>
+            <wp:effectExtent l="0" t="0" r="0" b="0"/>
+            <wp:docPr id="23" name="image6.png"/>
+            <wp:cNvGraphicFramePr/>
+            <a:graphic xmlns:a="http://schemas.openxmlformats.org/drawingml/2006/main">
+              <a:graphicData uri="http://schemas.openxmlformats.org/drawingml/2006/picture">
+                <pic:pic xmlns:pic="http://schemas.openxmlformats.org/drawingml/2006/picture">
+                  <pic:nvPicPr>
+                    <pic:cNvPr id="0" name="image6.png"/>
+                    <pic:cNvPicPr preferRelativeResize="0"/>
+                  </pic:nvPicPr>
+                  <pic:blipFill>
+                    <a:blip r:embed="rId27"/>
+                    <a:srcRect/>
+                    <a:stretch>
+                      <a:fillRect/>
+                    </a:stretch>
+                  </pic:blipFill>
+                  <pic:spPr>
+                    <a:xfrm>
+                      <a:off x="0" y="0"/>
+                      <a:ext cx="1862138" cy="1831273"/>
+                    </a:xfrm>
+                    <a:prstGeom prst="rect">
+                      <a:avLst/>
+                    </a:prstGeom>
+                    <a:ln/>
+                  </pic:spPr>
+                </pic:pic>
+              </a:graphicData>
+            </a:graphic>
+          </wp:inline>
+        </w:drawing>
+      </w:r>
+    </w:p>
+    <w:p>
+      <w:pPr>
+        <w:numPr>
+          <w:ilvl w:val="0"/>
+          <w:numId w:val="24"/>
+        </w:numPr>
+        <w:spacing w:after="0" w:line="360" w:lineRule="auto"/>
+        <w:jc w:val="both"/>
+      </w:pPr>
+      <w:r>
+        <w:t xml:space="preserve">Fitur </w:t>
+      </w:r>
+      <w:proofErr w:type="spellStart"/>
+      <w:r>
+        <w:t>pengelompokkan</w:t>
+      </w:r>
+      <w:proofErr w:type="spellEnd"/>
+      <w:r>
+        <w:t xml:space="preserve"> buku berdasarkan kategori jenis buku/item yang sering dibeli </w:t>
+      </w:r>
+      <w:proofErr w:type="spellStart"/>
+      <w:r>
+        <w:t>user</w:t>
+      </w:r>
+      <w:proofErr w:type="spellEnd"/>
+      <w:r>
+        <w:t xml:space="preserve"> sangat dibutuhkan. Karena semua responden kami menganggap fitur ini diperlukan.</w:t>
+      </w:r>
+    </w:p>
+    <w:p>
+      <w:pPr>
+        <w:spacing w:after="0" w:line="360" w:lineRule="auto"/>
+        <w:ind w:left="720"/>
+        <w:jc w:val="both"/>
+      </w:pPr>
+      <w:r>
+        <w:rPr>
+          <w:noProof/>
+        </w:rPr>
+        <w:lastRenderedPageBreak/>
+        <w:drawing>
+          <wp:inline distT="114300" distB="114300" distL="114300" distR="114300" wp14:anchorId="4F85833F" wp14:editId="5008EB9E">
+            <wp:extent cx="2022362" cy="1795463"/>
+            <wp:effectExtent l="0" t="0" r="0" b="0"/>
+            <wp:docPr id="36" name="image11.png"/>
+            <wp:cNvGraphicFramePr/>
+            <a:graphic xmlns:a="http://schemas.openxmlformats.org/drawingml/2006/main">
+              <a:graphicData uri="http://schemas.openxmlformats.org/drawingml/2006/picture">
+                <pic:pic xmlns:pic="http://schemas.openxmlformats.org/drawingml/2006/picture">
+                  <pic:nvPicPr>
+                    <pic:cNvPr id="0" name="image11.png"/>
+                    <pic:cNvPicPr preferRelativeResize="0"/>
+                  </pic:nvPicPr>
+                  <pic:blipFill>
+                    <a:blip r:embed="rId28"/>
+                    <a:srcRect/>
+                    <a:stretch>
+                      <a:fillRect/>
+                    </a:stretch>
+                  </pic:blipFill>
+                  <pic:spPr>
+                    <a:xfrm>
+                      <a:off x="0" y="0"/>
+                      <a:ext cx="2022362" cy="1795463"/>
+                    </a:xfrm>
+                    <a:prstGeom prst="rect">
+                      <a:avLst/>
+                    </a:prstGeom>
+                    <a:ln/>
+                  </pic:spPr>
+                </pic:pic>
+              </a:graphicData>
+            </a:graphic>
+          </wp:inline>
+        </w:drawing>
+      </w:r>
+    </w:p>
+    <w:p>
+      <w:pPr>
+        <w:numPr>
+          <w:ilvl w:val="0"/>
+          <w:numId w:val="24"/>
+        </w:numPr>
+        <w:spacing w:after="0" w:line="360" w:lineRule="auto"/>
+        <w:jc w:val="both"/>
+      </w:pPr>
+      <w:r>
+        <w:t xml:space="preserve">Membutuhkan fitur </w:t>
+      </w:r>
+      <w:proofErr w:type="spellStart"/>
+      <w:r>
+        <w:t>wishlist</w:t>
+      </w:r>
+      <w:proofErr w:type="spellEnd"/>
+      <w:r>
+        <w:t>. Karena 77,8% responden kami menganggap fitur ini diperlukan, 11,1% menganggap bisa saja perlu, dan sisanya menganggap tidak perlu.</w:t>
+      </w:r>
+    </w:p>
+    <w:p>
+      <w:pPr>
+        <w:spacing w:after="0" w:line="360" w:lineRule="auto"/>
+        <w:ind w:left="720"/>
+        <w:jc w:val="both"/>
+      </w:pPr>
+      <w:r>
+        <w:rPr>
+          <w:noProof/>
+        </w:rPr>
+        <w:drawing>
+          <wp:inline distT="114300" distB="114300" distL="114300" distR="114300" wp14:anchorId="0143DD2D" wp14:editId="2388B37C">
+            <wp:extent cx="1766888" cy="1712241"/>
+            <wp:effectExtent l="0" t="0" r="0" b="0"/>
+            <wp:docPr id="17" name="image2.png"/>
+            <wp:cNvGraphicFramePr/>
+            <a:graphic xmlns:a="http://schemas.openxmlformats.org/drawingml/2006/main">
+              <a:graphicData uri="http://schemas.openxmlformats.org/drawingml/2006/picture">
+                <pic:pic xmlns:pic="http://schemas.openxmlformats.org/drawingml/2006/picture">
+                  <pic:nvPicPr>
+                    <pic:cNvPr id="0" name="image2.png"/>
+                    <pic:cNvPicPr preferRelativeResize="0"/>
+                  </pic:nvPicPr>
+                  <pic:blipFill>
+                    <a:blip r:embed="rId29"/>
+                    <a:srcRect/>
+                    <a:stretch>
+                      <a:fillRect/>
+                    </a:stretch>
+                  </pic:blipFill>
+                  <pic:spPr>
+                    <a:xfrm>
+                      <a:off x="0" y="0"/>
+                      <a:ext cx="1766888" cy="1712241"/>
+                    </a:xfrm>
+                    <a:prstGeom prst="rect">
+                      <a:avLst/>
+                    </a:prstGeom>
+                    <a:ln/>
+                  </pic:spPr>
+                </pic:pic>
+              </a:graphicData>
+            </a:graphic>
+          </wp:inline>
+        </w:drawing>
+      </w:r>
+    </w:p>
+    <w:p>
+      <w:pPr>
+        <w:numPr>
+          <w:ilvl w:val="0"/>
+          <w:numId w:val="24"/>
+        </w:numPr>
+        <w:spacing w:after="0" w:line="360" w:lineRule="auto"/>
+        <w:jc w:val="both"/>
+      </w:pPr>
+      <w:r>
+        <w:t>Fitur membagikan buku di sosial media kurang dibutuhkan. Karena 44,4% responden kami menganggap fitur ini diperlukan, 44,4% juga menganggap biasa saja, sisanya menganggap tidak perlu. Sehingga sepertinya tidak begitu perlu untuk dipertimbangkan.</w:t>
+      </w:r>
+    </w:p>
+    <w:p>
+      <w:pPr>
+        <w:spacing w:after="0" w:line="360" w:lineRule="auto"/>
+        <w:ind w:left="720"/>
+        <w:jc w:val="both"/>
+      </w:pPr>
+      <w:r>
+        <w:rPr>
+          <w:noProof/>
+        </w:rPr>
+        <w:drawing>
+          <wp:inline distT="114300" distB="114300" distL="114300" distR="114300" wp14:anchorId="4E5A4F00" wp14:editId="799585C1">
+            <wp:extent cx="1732502" cy="1843088"/>
+            <wp:effectExtent l="0" t="0" r="0" b="0"/>
+            <wp:docPr id="19" name="image3.png"/>
+            <wp:cNvGraphicFramePr/>
+            <a:graphic xmlns:a="http://schemas.openxmlformats.org/drawingml/2006/main">
+              <a:graphicData uri="http://schemas.openxmlformats.org/drawingml/2006/picture">
+                <pic:pic xmlns:pic="http://schemas.openxmlformats.org/drawingml/2006/picture">
+                  <pic:nvPicPr>
+                    <pic:cNvPr id="0" name="image3.png"/>
+                    <pic:cNvPicPr preferRelativeResize="0"/>
+                  </pic:nvPicPr>
+                  <pic:blipFill>
+                    <a:blip r:embed="rId30"/>
+                    <a:srcRect/>
+                    <a:stretch>
+                      <a:fillRect/>
+                    </a:stretch>
+                  </pic:blipFill>
+                  <pic:spPr>
+                    <a:xfrm>
+                      <a:off x="0" y="0"/>
+                      <a:ext cx="1732502" cy="1843088"/>
+                    </a:xfrm>
+                    <a:prstGeom prst="rect">
+                      <a:avLst/>
+                    </a:prstGeom>
+                    <a:ln/>
+                  </pic:spPr>
+                </pic:pic>
+              </a:graphicData>
+            </a:graphic>
+          </wp:inline>
+        </w:drawing>
+      </w:r>
+    </w:p>
+    <w:p>
+      <w:pPr>
+        <w:numPr>
+          <w:ilvl w:val="0"/>
+          <w:numId w:val="24"/>
+        </w:numPr>
+        <w:spacing w:after="0" w:line="360" w:lineRule="auto"/>
+        <w:jc w:val="both"/>
+      </w:pPr>
+      <w:r>
+        <w:t>Fitur penyediaan metode pembayaran dengan uang elektronik (</w:t>
+      </w:r>
+      <w:proofErr w:type="spellStart"/>
+      <w:r>
+        <w:t>cth</w:t>
+      </w:r>
+      <w:proofErr w:type="spellEnd"/>
+      <w:r>
+        <w:t xml:space="preserve">: </w:t>
+      </w:r>
+      <w:proofErr w:type="spellStart"/>
+      <w:r>
+        <w:t>ovo</w:t>
+      </w:r>
+      <w:proofErr w:type="spellEnd"/>
+      <w:r>
+        <w:t xml:space="preserve">, </w:t>
+      </w:r>
+      <w:proofErr w:type="spellStart"/>
+      <w:r>
+        <w:t>gopay</w:t>
+      </w:r>
+      <w:proofErr w:type="spellEnd"/>
+      <w:r>
+        <w:t>, dana) sangat dibutuhkan. Karena semua responden kami menganggap fitur ini sangat diperlukan.</w:t>
+      </w:r>
+    </w:p>
+    <w:p>
+      <w:pPr>
+        <w:spacing w:after="0" w:line="360" w:lineRule="auto"/>
+        <w:ind w:left="720"/>
+        <w:jc w:val="both"/>
+      </w:pPr>
+      <w:r>
+        <w:rPr>
+          <w:noProof/>
+        </w:rPr>
+        <w:lastRenderedPageBreak/>
+        <w:drawing>
+          <wp:inline distT="114300" distB="114300" distL="114300" distR="114300" wp14:anchorId="78394208" wp14:editId="47A7361A">
+            <wp:extent cx="1796276" cy="1814513"/>
+            <wp:effectExtent l="0" t="0" r="0" b="0"/>
+            <wp:docPr id="16" name="image1.png"/>
+            <wp:cNvGraphicFramePr/>
+            <a:graphic xmlns:a="http://schemas.openxmlformats.org/drawingml/2006/main">
+              <a:graphicData uri="http://schemas.openxmlformats.org/drawingml/2006/picture">
+                <pic:pic xmlns:pic="http://schemas.openxmlformats.org/drawingml/2006/picture">
+                  <pic:nvPicPr>
+                    <pic:cNvPr id="0" name="image1.png"/>
+                    <pic:cNvPicPr preferRelativeResize="0"/>
+                  </pic:nvPicPr>
+                  <pic:blipFill>
+                    <a:blip r:embed="rId31"/>
+                    <a:srcRect/>
+                    <a:stretch>
+                      <a:fillRect/>
+                    </a:stretch>
+                  </pic:blipFill>
+                  <pic:spPr>
+                    <a:xfrm>
+                      <a:off x="0" y="0"/>
+                      <a:ext cx="1796276" cy="1814513"/>
+                    </a:xfrm>
+                    <a:prstGeom prst="rect">
+                      <a:avLst/>
+                    </a:prstGeom>
+                    <a:ln/>
+                  </pic:spPr>
+                </pic:pic>
+              </a:graphicData>
+            </a:graphic>
+          </wp:inline>
+        </w:drawing>
+      </w:r>
+    </w:p>
+    <w:p>
+      <w:pPr>
+        <w:numPr>
+          <w:ilvl w:val="0"/>
+          <w:numId w:val="24"/>
+        </w:numPr>
+        <w:spacing w:after="0" w:line="360" w:lineRule="auto"/>
+        <w:jc w:val="both"/>
+      </w:pPr>
+      <w:r>
+        <w:t>Membutuhkan fitur detail pelacakan pesanan saat pengiriman. Karena 88,9% responden kami menganggap fitur ini perlu, sementara sisanya menganggap bisa jadi perlu, bisa juga tidak.</w:t>
+      </w:r>
+    </w:p>
+    <w:p>
+      <w:pPr>
+        <w:spacing w:after="0" w:line="360" w:lineRule="auto"/>
+        <w:ind w:left="720"/>
+        <w:jc w:val="both"/>
+      </w:pPr>
+      <w:r>
+        <w:rPr>
+          <w:noProof/>
+        </w:rPr>
+        <w:drawing>
+          <wp:inline distT="114300" distB="114300" distL="114300" distR="114300" wp14:anchorId="74D34D66" wp14:editId="694D269B">
+            <wp:extent cx="1898600" cy="1776413"/>
+            <wp:effectExtent l="0" t="0" r="0" b="0"/>
+            <wp:docPr id="43" name="image5.png"/>
+            <wp:cNvGraphicFramePr/>
+            <a:graphic xmlns:a="http://schemas.openxmlformats.org/drawingml/2006/main">
+              <a:graphicData uri="http://schemas.openxmlformats.org/drawingml/2006/picture">
+                <pic:pic xmlns:pic="http://schemas.openxmlformats.org/drawingml/2006/picture">
+                  <pic:nvPicPr>
+                    <pic:cNvPr id="0" name="image5.png"/>
+                    <pic:cNvPicPr preferRelativeResize="0"/>
+                  </pic:nvPicPr>
+                  <pic:blipFill>
+                    <a:blip r:embed="rId32"/>
+                    <a:srcRect/>
+                    <a:stretch>
+                      <a:fillRect/>
+                    </a:stretch>
+                  </pic:blipFill>
+                  <pic:spPr>
+                    <a:xfrm>
+                      <a:off x="0" y="0"/>
+                      <a:ext cx="1898600" cy="1776413"/>
+                    </a:xfrm>
+                    <a:prstGeom prst="rect">
+                      <a:avLst/>
+                    </a:prstGeom>
+                    <a:ln/>
+                  </pic:spPr>
+                </pic:pic>
+              </a:graphicData>
+            </a:graphic>
+          </wp:inline>
+        </w:drawing>
+      </w:r>
+    </w:p>
+    <w:p>
+      <w:pPr>
+        <w:numPr>
+          <w:ilvl w:val="0"/>
+          <w:numId w:val="24"/>
+        </w:numPr>
+        <w:spacing w:after="0" w:line="360" w:lineRule="auto"/>
+        <w:jc w:val="both"/>
+      </w:pPr>
+      <w:r>
+        <w:t xml:space="preserve">Membutuhkan fitur </w:t>
+      </w:r>
+      <w:proofErr w:type="spellStart"/>
+      <w:r>
+        <w:t>helpdesk</w:t>
+      </w:r>
+      <w:proofErr w:type="spellEnd"/>
+      <w:r>
+        <w:t>. Karena 88,9% responden kami menganggap fitur ini perlu, sementara sisanya menganggap bisa jadi perlu, bisa juga tidak.</w:t>
+      </w:r>
+    </w:p>
+    <w:p>
+      <w:pPr>
+        <w:spacing w:after="0" w:line="360" w:lineRule="auto"/>
+        <w:ind w:left="720"/>
+        <w:jc w:val="both"/>
+      </w:pPr>
+      <w:r>
+        <w:rPr>
+          <w:noProof/>
+        </w:rPr>
+        <w:drawing>
+          <wp:inline distT="114300" distB="114300" distL="114300" distR="114300" wp14:anchorId="4FCEFF85" wp14:editId="532D6AC8">
+            <wp:extent cx="1898600" cy="1776413"/>
+            <wp:effectExtent l="0" t="0" r="0" b="0"/>
+            <wp:docPr id="28" name="image5.png"/>
+            <wp:cNvGraphicFramePr/>
+            <a:graphic xmlns:a="http://schemas.openxmlformats.org/drawingml/2006/main">
+              <a:graphicData uri="http://schemas.openxmlformats.org/drawingml/2006/picture">
+                <pic:pic xmlns:pic="http://schemas.openxmlformats.org/drawingml/2006/picture">
+                  <pic:nvPicPr>
+                    <pic:cNvPr id="0" name="image5.png"/>
+                    <pic:cNvPicPr preferRelativeResize="0"/>
+                  </pic:nvPicPr>
+                  <pic:blipFill>
+                    <a:blip r:embed="rId32"/>
+                    <a:srcRect/>
+                    <a:stretch>
+                      <a:fillRect/>
+                    </a:stretch>
+                  </pic:blipFill>
+                  <pic:spPr>
+                    <a:xfrm>
+                      <a:off x="0" y="0"/>
+                      <a:ext cx="1898600" cy="1776413"/>
+                    </a:xfrm>
+                    <a:prstGeom prst="rect">
+                      <a:avLst/>
+                    </a:prstGeom>
+                    <a:ln/>
+                  </pic:spPr>
+                </pic:pic>
+              </a:graphicData>
+            </a:graphic>
+          </wp:inline>
+        </w:drawing>
+      </w:r>
+    </w:p>
+    <w:p>
+      <w:pPr>
+        <w:spacing w:after="0" w:line="360" w:lineRule="auto"/>
+        <w:ind w:left="720"/>
+        <w:jc w:val="both"/>
+      </w:pPr>
+    </w:p>
+    <w:p>
+      <w:pPr>
+        <w:spacing w:after="0" w:line="360" w:lineRule="auto"/>
+        <w:jc w:val="both"/>
+      </w:pPr>
+    </w:p>
+    <w:p>
+      <w:pPr>
+        <w:spacing w:after="0" w:line="360" w:lineRule="auto"/>
+        <w:ind w:left="720"/>
+        <w:jc w:val="both"/>
+      </w:pPr>
+      <w:r>
+        <w:br w:type="page"/>
+      </w:r>
+    </w:p>
+    <w:p>
+      <w:pPr>
+        <w:numPr>
+          <w:ilvl w:val="0"/>
+          <w:numId w:val="24"/>
+        </w:numPr>
+        <w:spacing w:after="0" w:line="360" w:lineRule="auto"/>
+        <w:jc w:val="both"/>
+      </w:pPr>
+      <w:r>
+        <w:lastRenderedPageBreak/>
+        <w:t>Membutuhkan fitur ambil buku langsung di toko. Karena 66,7% responden kami menganggap fitur ini diperlukan, sementara sisanya menganggap bisa jadi perlu, bisa juga tidak.</w:t>
+      </w:r>
+    </w:p>
+    <w:p>
+      <w:pPr>
+        <w:spacing w:after="0" w:line="360" w:lineRule="auto"/>
+        <w:ind w:left="720"/>
+        <w:jc w:val="both"/>
+      </w:pPr>
+    </w:p>
+    <w:p>
+      <w:pPr>
+        <w:spacing w:after="0" w:line="360" w:lineRule="auto"/>
+        <w:ind w:left="720"/>
+        <w:jc w:val="both"/>
+      </w:pPr>
+      <w:r>
+        <w:rPr>
+          <w:noProof/>
+        </w:rPr>
+        <w:drawing>
+          <wp:inline distT="114300" distB="114300" distL="114300" distR="114300" wp14:anchorId="10664FDA" wp14:editId="401225D4">
+            <wp:extent cx="1871663" cy="1747437"/>
+            <wp:effectExtent l="0" t="0" r="0" b="0"/>
+            <wp:docPr id="4" name="image9.png"/>
+            <wp:cNvGraphicFramePr/>
+            <a:graphic xmlns:a="http://schemas.openxmlformats.org/drawingml/2006/main">
+              <a:graphicData uri="http://schemas.openxmlformats.org/drawingml/2006/picture">
+                <pic:pic xmlns:pic="http://schemas.openxmlformats.org/drawingml/2006/picture">
+                  <pic:nvPicPr>
+                    <pic:cNvPr id="0" name="image9.png"/>
+                    <pic:cNvPicPr preferRelativeResize="0"/>
+                  </pic:nvPicPr>
+                  <pic:blipFill>
+                    <a:blip r:embed="rId33"/>
+                    <a:srcRect/>
+                    <a:stretch>
+                      <a:fillRect/>
+                    </a:stretch>
+                  </pic:blipFill>
+                  <pic:spPr>
+                    <a:xfrm>
+                      <a:off x="0" y="0"/>
+                      <a:ext cx="1871663" cy="1747437"/>
+                    </a:xfrm>
+                    <a:prstGeom prst="rect">
+                      <a:avLst/>
+                    </a:prstGeom>
+                    <a:ln/>
+                  </pic:spPr>
+                </pic:pic>
+              </a:graphicData>
+            </a:graphic>
+          </wp:inline>
+        </w:drawing>
+      </w:r>
+    </w:p>
+    <w:p>
+      <w:pPr>
+        <w:spacing w:after="0" w:line="360" w:lineRule="auto"/>
+      </w:pPr>
+    </w:p>
+    <w:p>
+      <w:pPr>
+        <w:spacing w:after="0" w:line="360" w:lineRule="auto"/>
+      </w:pPr>
+    </w:p>
+    <w:p>
+      <w:pPr>
+        <w:spacing w:after="0" w:line="360" w:lineRule="auto"/>
+      </w:pPr>
+    </w:p>
+    <w:tbl>
+      <w:tblPr>
+        <w:tblW w:w="7575" w:type="dxa"/>
+        <w:tblInd w:w="720" w:type="dxa"/>
+        <w:tblBorders>
+          <w:top w:val="nil"/>
+          <w:left w:val="nil"/>
+          <w:bottom w:val="nil"/>
+          <w:right w:val="nil"/>
+          <w:insideH w:val="nil"/>
+          <w:insideV w:val="nil"/>
+        </w:tblBorders>
+        <w:tblLayout w:type="fixed"/>
+        <w:tblLook w:val="0400" w:firstRow="0" w:lastRow="0" w:firstColumn="0" w:lastColumn="0" w:noHBand="0" w:noVBand="1"/>
+      </w:tblPr>
+      <w:tblGrid>
+        <w:gridCol w:w="3690"/>
+        <w:gridCol w:w="3885"/>
+      </w:tblGrid>
+      <w:tr>
+        <w:trPr>
+          <w:trHeight w:val="2142"/>
+        </w:trPr>
+        <w:tc>
+          <w:tcPr>
+            <w:tcW w:w="3690" w:type="dxa"/>
+          </w:tcPr>
+          <w:p>
+            <w:pPr>
+              <w:spacing w:line="360" w:lineRule="auto"/>
+              <w:ind w:hanging="720"/>
+            </w:pPr>
+          </w:p>
+        </w:tc>
+        <w:tc>
+          <w:tcPr>
+            <w:tcW w:w="3885" w:type="dxa"/>
+          </w:tcPr>
+          <w:p>
+            <w:pPr>
+              <w:ind w:hanging="720"/>
+            </w:pPr>
+            <w:r>
+              <w:t xml:space="preserve">            Pembuat Notulen, </w:t>
+            </w:r>
+          </w:p>
+          <w:p>
+            <w:pPr>
+              <w:ind w:hanging="720"/>
+            </w:pPr>
+            <w:r>
+              <w:rPr>
+                <w:u w:val="single"/>
+              </w:rPr>
+              <w:t xml:space="preserve">[Nama </w:t>
+            </w:r>
+            <w:r>
+              <w:t>Arini Indah N F</w:t>
+            </w:r>
+          </w:p>
+          <w:p>
+            <w:pPr>
+              <w:ind w:hanging="720"/>
+            </w:pPr>
+            <w:r>
+              <w:t xml:space="preserve">            05111740007003</w:t>
+            </w:r>
+          </w:p>
+          <w:p>
+            <w:pPr>
+              <w:ind w:hanging="720"/>
+            </w:pPr>
+            <w:r>
+              <w:t>[NRP]</w:t>
+            </w:r>
+          </w:p>
+          <w:p>
+            <w:pPr>
+              <w:ind w:hanging="720"/>
+            </w:pPr>
+          </w:p>
+          <w:p>
+            <w:pPr>
+              <w:ind w:hanging="720"/>
+            </w:pPr>
+          </w:p>
+          <w:p>
+            <w:pPr>
+              <w:ind w:hanging="720"/>
+            </w:pPr>
+          </w:p>
+          <w:p>
+            <w:pPr>
+              <w:ind w:hanging="720"/>
+            </w:pPr>
+          </w:p>
+          <w:p>
+            <w:pPr>
+              <w:ind w:hanging="720"/>
+            </w:pPr>
+          </w:p>
+        </w:tc>
+      </w:tr>
+      <w:tr>
+        <w:trPr>
+          <w:trHeight w:val="2142"/>
+        </w:trPr>
+        <w:tc>
+          <w:tcPr>
+            <w:tcW w:w="3690" w:type="dxa"/>
+          </w:tcPr>
+          <w:p>
+            <w:pPr>
+              <w:spacing w:line="360" w:lineRule="auto"/>
+              <w:ind w:hanging="720"/>
+            </w:pPr>
+          </w:p>
+        </w:tc>
+        <w:tc>
+          <w:tcPr>
+            <w:tcW w:w="3885" w:type="dxa"/>
+          </w:tcPr>
+          <w:p>
+            <w:pPr>
+              <w:ind w:hanging="720"/>
+            </w:pPr>
+          </w:p>
+        </w:tc>
+      </w:tr>
+    </w:tbl>
+    <w:p>
+      <w:pPr>
+        <w:spacing w:after="0" w:line="360" w:lineRule="auto"/>
+        <w:rPr>
+          <w:color w:val="FF0000"/>
+        </w:rPr>
+      </w:pPr>
+    </w:p>
+    <w:p>
+      <w:pPr>
+        <w:spacing w:after="0" w:line="360" w:lineRule="auto"/>
+        <w:rPr>
+          <w:color w:val="FF0000"/>
+        </w:rPr>
+      </w:pPr>
+    </w:p>
+    <w:p>
+      <w:pPr>
+        <w:rPr>
+          <w:color w:val="FF0000"/>
+        </w:rPr>
+      </w:pPr>
+      <w:r>
+        <w:br w:type="page"/>
+      </w:r>
+    </w:p>
+    <w:p>
+      <w:pPr>
+        <w:pStyle w:val="Heading1"/>
+      </w:pPr>
+      <w:bookmarkStart w:id="6" w:name="_heading=h.lowweikfjm0m" w:colFirst="0" w:colLast="0"/>
+      <w:bookmarkEnd w:id="6"/>
+      <w:r>
+        <w:lastRenderedPageBreak/>
+        <w:t>DAFTAR HADIR 7</w:t>
+      </w:r>
+    </w:p>
+    <w:p/>
+    <w:tbl>
+      <w:tblPr>
+        <w:tblW w:w="8307" w:type="dxa"/>
+        <w:tblBorders>
+          <w:top w:val="nil"/>
+          <w:left w:val="nil"/>
+          <w:bottom w:val="nil"/>
+          <w:right w:val="nil"/>
+          <w:insideH w:val="nil"/>
+          <w:insideV w:val="nil"/>
+        </w:tblBorders>
+        <w:tblLayout w:type="fixed"/>
+        <w:tblLook w:val="0400" w:firstRow="0" w:lastRow="0" w:firstColumn="0" w:lastColumn="0" w:noHBand="0" w:noVBand="1"/>
+      </w:tblPr>
+      <w:tblGrid>
+        <w:gridCol w:w="1961"/>
+        <w:gridCol w:w="357"/>
+        <w:gridCol w:w="5989"/>
+      </w:tblGrid>
+      <w:tr>
+        <w:tc>
+          <w:tcPr>
+            <w:tcW w:w="1961" w:type="dxa"/>
+          </w:tcPr>
+          <w:p>
+            <w:pPr>
+              <w:spacing w:after="120"/>
+            </w:pPr>
+            <w:r>
+              <w:t>Tanggal</w:t>
+            </w:r>
+          </w:p>
+        </w:tc>
+        <w:tc>
+          <w:tcPr>
+            <w:tcW w:w="357" w:type="dxa"/>
+          </w:tcPr>
+          <w:p>
+            <w:pPr>
+              <w:spacing w:after="120"/>
+            </w:pPr>
+            <w:r>
+              <w:t>:</w:t>
+            </w:r>
+          </w:p>
+        </w:tc>
+        <w:tc>
+          <w:tcPr>
+            <w:tcW w:w="5989" w:type="dxa"/>
+          </w:tcPr>
+          <w:p>
+            <w:pPr>
+              <w:spacing w:after="120"/>
+            </w:pPr>
+            <w:r>
+              <w:t>Rabu, 8 April 2020</w:t>
+            </w:r>
+          </w:p>
+        </w:tc>
+      </w:tr>
+      <w:tr>
+        <w:tc>
+          <w:tcPr>
+            <w:tcW w:w="1961" w:type="dxa"/>
+          </w:tcPr>
+          <w:p>
+            <w:pPr>
+              <w:spacing w:after="120"/>
+            </w:pPr>
+            <w:r>
+              <w:t>Waktu</w:t>
+            </w:r>
+          </w:p>
+        </w:tc>
+        <w:tc>
+          <w:tcPr>
+            <w:tcW w:w="357" w:type="dxa"/>
+          </w:tcPr>
+          <w:p>
+            <w:pPr>
+              <w:spacing w:after="120"/>
+            </w:pPr>
+            <w:r>
+              <w:t>:</w:t>
+            </w:r>
+          </w:p>
+        </w:tc>
+        <w:tc>
+          <w:tcPr>
+            <w:tcW w:w="5989" w:type="dxa"/>
+          </w:tcPr>
+          <w:p>
+            <w:pPr>
+              <w:spacing w:after="120"/>
+            </w:pPr>
+            <w:r>
+              <w:t>10:00 WIB</w:t>
+            </w:r>
+          </w:p>
+        </w:tc>
+      </w:tr>
+      <w:tr>
+        <w:tc>
+          <w:tcPr>
+            <w:tcW w:w="1961" w:type="dxa"/>
+          </w:tcPr>
+          <w:p>
+            <w:pPr>
+              <w:spacing w:after="120"/>
+            </w:pPr>
+            <w:r>
+              <w:t>Tempat</w:t>
+            </w:r>
+          </w:p>
+        </w:tc>
+        <w:tc>
+          <w:tcPr>
+            <w:tcW w:w="357" w:type="dxa"/>
+          </w:tcPr>
+          <w:p>
+            <w:pPr>
+              <w:spacing w:after="120"/>
+            </w:pPr>
+            <w:r>
+              <w:t>:</w:t>
+            </w:r>
+          </w:p>
+        </w:tc>
+        <w:tc>
+          <w:tcPr>
+            <w:tcW w:w="5989" w:type="dxa"/>
+          </w:tcPr>
+          <w:p>
+            <w:pPr>
+              <w:spacing w:after="120"/>
+            </w:pPr>
+            <w:r>
+              <w:t xml:space="preserve">Daring (Google </w:t>
+            </w:r>
+            <w:proofErr w:type="spellStart"/>
+            <w:r>
+              <w:t>Form</w:t>
+            </w:r>
+            <w:proofErr w:type="spellEnd"/>
+            <w:r>
+              <w:t xml:space="preserve">, </w:t>
+            </w:r>
+            <w:proofErr w:type="spellStart"/>
+            <w:r>
+              <w:t>Docs</w:t>
+            </w:r>
+            <w:proofErr w:type="spellEnd"/>
+            <w:r>
+              <w:t>)</w:t>
+            </w:r>
+          </w:p>
+        </w:tc>
+      </w:tr>
+      <w:tr>
+        <w:tc>
+          <w:tcPr>
+            <w:tcW w:w="1961" w:type="dxa"/>
+          </w:tcPr>
+          <w:p>
+            <w:pPr>
+              <w:spacing w:after="120"/>
+            </w:pPr>
+            <w:r>
+              <w:t>Kegiatan</w:t>
+            </w:r>
+          </w:p>
+        </w:tc>
+        <w:tc>
+          <w:tcPr>
+            <w:tcW w:w="357" w:type="dxa"/>
+          </w:tcPr>
+          <w:p>
+            <w:pPr>
+              <w:spacing w:after="120"/>
+            </w:pPr>
+            <w:r>
+              <w:t>:</w:t>
+            </w:r>
+          </w:p>
+        </w:tc>
+        <w:tc>
+          <w:tcPr>
+            <w:tcW w:w="5989" w:type="dxa"/>
+          </w:tcPr>
+          <w:p>
+            <w:pPr>
+              <w:spacing w:after="120"/>
+            </w:pPr>
+            <w:proofErr w:type="spellStart"/>
+            <w:r>
+              <w:t>Menganalisa</w:t>
+            </w:r>
+            <w:proofErr w:type="spellEnd"/>
+            <w:r>
+              <w:t xml:space="preserve"> hasil kuesioner</w:t>
+            </w:r>
+          </w:p>
+        </w:tc>
+      </w:tr>
+    </w:tbl>
+    <w:p/>
+    <w:p/>
+    <w:tbl>
+      <w:tblPr>
+        <w:tblW w:w="8014" w:type="dxa"/>
+        <w:tblBorders>
+          <w:top w:val="single" w:sz="4" w:space="0" w:color="000000"/>
+          <w:left w:val="single" w:sz="4" w:space="0" w:color="000000"/>
+          <w:bottom w:val="single" w:sz="4" w:space="0" w:color="000000"/>
+          <w:right w:val="single" w:sz="4" w:space="0" w:color="000000"/>
+          <w:insideH w:val="single" w:sz="4" w:space="0" w:color="000000"/>
+          <w:insideV w:val="single" w:sz="4" w:space="0" w:color="000000"/>
+        </w:tblBorders>
+        <w:tblLayout w:type="fixed"/>
+        <w:tblLook w:val="0400" w:firstRow="0" w:lastRow="0" w:firstColumn="0" w:lastColumn="0" w:noHBand="0" w:noVBand="1"/>
+      </w:tblPr>
+      <w:tblGrid>
+        <w:gridCol w:w="895"/>
+        <w:gridCol w:w="2970"/>
+        <w:gridCol w:w="2074"/>
+        <w:gridCol w:w="2075"/>
+      </w:tblGrid>
+      <w:tr>
+        <w:tc>
+          <w:tcPr>
+            <w:tcW w:w="895" w:type="dxa"/>
+            <w:vAlign w:val="center"/>
+          </w:tcPr>
+          <w:p>
+            <w:pPr>
+              <w:jc w:val="center"/>
+              <w:rPr>
+                <w:b/>
+              </w:rPr>
+            </w:pPr>
+            <w:proofErr w:type="spellStart"/>
+            <w:r>
+              <w:rPr>
+                <w:b/>
+              </w:rPr>
+              <w:t>No</w:t>
+            </w:r>
+            <w:proofErr w:type="spellEnd"/>
+          </w:p>
+        </w:tc>
+        <w:tc>
+          <w:tcPr>
+            <w:tcW w:w="2970" w:type="dxa"/>
+            <w:vAlign w:val="center"/>
+          </w:tcPr>
+          <w:p>
+            <w:pPr>
+              <w:jc w:val="center"/>
+              <w:rPr>
+                <w:b/>
+              </w:rPr>
+            </w:pPr>
+            <w:r>
+              <w:rPr>
+                <w:b/>
+              </w:rPr>
+              <w:t>Nama</w:t>
+            </w:r>
+          </w:p>
+        </w:tc>
+        <w:tc>
+          <w:tcPr>
+            <w:tcW w:w="2074" w:type="dxa"/>
+            <w:vAlign w:val="center"/>
+          </w:tcPr>
+          <w:p>
+            <w:pPr>
+              <w:jc w:val="center"/>
+              <w:rPr>
+                <w:b/>
+              </w:rPr>
+            </w:pPr>
+            <w:r>
+              <w:rPr>
+                <w:b/>
+              </w:rPr>
+              <w:t xml:space="preserve">NRP/ Jenis </w:t>
+            </w:r>
+            <w:proofErr w:type="spellStart"/>
+            <w:r>
+              <w:rPr>
+                <w:b/>
+              </w:rPr>
+              <w:t>Stakeholder</w:t>
+            </w:r>
+            <w:proofErr w:type="spellEnd"/>
+          </w:p>
+        </w:tc>
+        <w:tc>
+          <w:tcPr>
+            <w:tcW w:w="2075" w:type="dxa"/>
+            <w:vAlign w:val="center"/>
+          </w:tcPr>
+          <w:p>
+            <w:pPr>
+              <w:jc w:val="center"/>
+              <w:rPr>
+                <w:b/>
+              </w:rPr>
+            </w:pPr>
+            <w:r>
+              <w:rPr>
+                <w:b/>
+              </w:rPr>
+              <w:t>Tanda tangan</w:t>
+            </w:r>
+          </w:p>
+        </w:tc>
+      </w:tr>
+      <w:tr>
+        <w:tc>
+          <w:tcPr>
+            <w:tcW w:w="895" w:type="dxa"/>
+          </w:tcPr>
+          <w:p>
+            <w:r>
+              <w:t>1</w:t>
+            </w:r>
+          </w:p>
+        </w:tc>
+        <w:tc>
+          <w:tcPr>
+            <w:tcW w:w="2970" w:type="dxa"/>
+          </w:tcPr>
+          <w:p>
+            <w:r>
+              <w:t xml:space="preserve">Bryan </w:t>
+            </w:r>
+            <w:proofErr w:type="spellStart"/>
+            <w:r>
+              <w:t>Khufa</w:t>
+            </w:r>
+            <w:proofErr w:type="spellEnd"/>
+            <w:r>
+              <w:t xml:space="preserve"> R A</w:t>
+            </w:r>
+          </w:p>
+        </w:tc>
+        <w:tc>
+          <w:tcPr>
+            <w:tcW w:w="2074" w:type="dxa"/>
+          </w:tcPr>
+          <w:p>
+            <w:r>
+              <w:t>05111740000071</w:t>
+            </w:r>
+          </w:p>
+          <w:p>
+            <w:r>
+              <w:t>CEO</w:t>
+            </w:r>
+          </w:p>
+        </w:tc>
+        <w:tc>
+          <w:tcPr>
+            <w:tcW w:w="2075" w:type="dxa"/>
+          </w:tcPr>
+          <w:p>
+            <w:pPr>
+              <w:spacing w:line="360" w:lineRule="auto"/>
+              <w:jc w:val="center"/>
+            </w:pPr>
+            <w:r>
+              <w:rPr>
+                <w:rFonts w:ascii="Arial" w:eastAsia="Arial" w:hAnsi="Arial" w:cs="Arial"/>
+                <w:noProof/>
+              </w:rPr>
+              <w:drawing>
+                <wp:inline distT="114300" distB="114300" distL="114300" distR="114300" wp14:anchorId="1342025F" wp14:editId="6661AD82">
+                  <wp:extent cx="876300" cy="547688"/>
+                  <wp:effectExtent l="0" t="0" r="0" b="0"/>
+                  <wp:docPr id="39" name="image20.png"/>
+                  <wp:cNvGraphicFramePr/>
+                  <a:graphic xmlns:a="http://schemas.openxmlformats.org/drawingml/2006/main">
+                    <a:graphicData uri="http://schemas.openxmlformats.org/drawingml/2006/picture">
+                      <pic:pic xmlns:pic="http://schemas.openxmlformats.org/drawingml/2006/picture">
+                        <pic:nvPicPr>
+                          <pic:cNvPr id="0" name="image20.png"/>
+                          <pic:cNvPicPr preferRelativeResize="0"/>
+                        </pic:nvPicPr>
+                        <pic:blipFill>
+                          <a:blip r:embed="rId18"/>
+                          <a:srcRect l="24193" r="17741"/>
+                          <a:stretch>
+                            <a:fillRect/>
+                          </a:stretch>
+                        </pic:blipFill>
+                        <pic:spPr>
+                          <a:xfrm>
+                            <a:off x="0" y="0"/>
+                            <a:ext cx="876300" cy="547688"/>
+                          </a:xfrm>
+                          <a:prstGeom prst="rect">
+                            <a:avLst/>
+                          </a:prstGeom>
+                          <a:ln/>
+                        </pic:spPr>
+                      </pic:pic>
+                    </a:graphicData>
+                  </a:graphic>
+                </wp:inline>
+              </w:drawing>
+            </w:r>
+          </w:p>
+        </w:tc>
+      </w:tr>
+      <w:tr>
+        <w:tc>
+          <w:tcPr>
+            <w:tcW w:w="895" w:type="dxa"/>
+          </w:tcPr>
+          <w:p>
+            <w:r>
+              <w:t>2</w:t>
+            </w:r>
+          </w:p>
+        </w:tc>
+        <w:tc>
+          <w:tcPr>
+            <w:tcW w:w="2970" w:type="dxa"/>
+          </w:tcPr>
+          <w:p>
+            <w:r>
+              <w:t>Arini Indah N F</w:t>
+            </w:r>
+          </w:p>
+        </w:tc>
+        <w:tc>
+          <w:tcPr>
+            <w:tcW w:w="2074" w:type="dxa"/>
+          </w:tcPr>
+          <w:p>
+            <w:r>
+              <w:t>05111740007003</w:t>
+            </w:r>
+          </w:p>
+          <w:p>
+            <w:r>
+              <w:t>CTO</w:t>
+            </w:r>
+          </w:p>
+        </w:tc>
+        <w:tc>
+          <w:tcPr>
+            <w:tcW w:w="2075" w:type="dxa"/>
+          </w:tcPr>
+          <w:p>
+            <w:pPr>
+              <w:spacing w:line="360" w:lineRule="auto"/>
+              <w:jc w:val="center"/>
+            </w:pPr>
+            <w:r>
+              <w:rPr>
+                <w:rFonts w:ascii="Arial" w:eastAsia="Arial" w:hAnsi="Arial" w:cs="Arial"/>
+                <w:noProof/>
+              </w:rPr>
+              <w:drawing>
+                <wp:inline distT="114300" distB="114300" distL="114300" distR="114300" wp14:anchorId="4C4A3A81" wp14:editId="56B33E61">
+                  <wp:extent cx="591130" cy="871538"/>
+                  <wp:effectExtent l="0" t="0" r="0" b="0"/>
+                  <wp:docPr id="21" name="image4.png"/>
+                  <wp:cNvGraphicFramePr/>
+                  <a:graphic xmlns:a="http://schemas.openxmlformats.org/drawingml/2006/main">
+                    <a:graphicData uri="http://schemas.openxmlformats.org/drawingml/2006/picture">
+                      <pic:pic xmlns:pic="http://schemas.openxmlformats.org/drawingml/2006/picture">
+                        <pic:nvPicPr>
+                          <pic:cNvPr id="0" name="image4.png"/>
+                          <pic:cNvPicPr preferRelativeResize="0"/>
+                        </pic:nvPicPr>
+                        <pic:blipFill>
+                          <a:blip r:embed="rId19"/>
+                          <a:srcRect/>
+                          <a:stretch>
+                            <a:fillRect/>
+                          </a:stretch>
+                        </pic:blipFill>
+                        <pic:spPr>
+                          <a:xfrm>
+                            <a:off x="0" y="0"/>
+                            <a:ext cx="591130" cy="871538"/>
+                          </a:xfrm>
+                          <a:prstGeom prst="rect">
+                            <a:avLst/>
+                          </a:prstGeom>
+                          <a:ln/>
+                        </pic:spPr>
+                      </pic:pic>
+                    </a:graphicData>
+                  </a:graphic>
+                </wp:inline>
+              </w:drawing>
+            </w:r>
+          </w:p>
+        </w:tc>
+      </w:tr>
+      <w:tr>
+        <w:tc>
+          <w:tcPr>
+            <w:tcW w:w="895" w:type="dxa"/>
+          </w:tcPr>
+          <w:p>
+            <w:r>
+              <w:t>3</w:t>
+            </w:r>
+          </w:p>
+        </w:tc>
+        <w:tc>
+          <w:tcPr>
+            <w:tcW w:w="2970" w:type="dxa"/>
+          </w:tcPr>
+          <w:p>
+            <w:r>
+              <w:t>Paramastri A</w:t>
+            </w:r>
+          </w:p>
+        </w:tc>
+        <w:tc>
+          <w:tcPr>
+            <w:tcW w:w="2074" w:type="dxa"/>
+          </w:tcPr>
+          <w:p>
+            <w:r>
+              <w:t>05111740000019</w:t>
+            </w:r>
+          </w:p>
+          <w:p>
+            <w:r>
+              <w:t>CMO</w:t>
+            </w:r>
+          </w:p>
+        </w:tc>
+        <w:tc>
+          <w:tcPr>
+            <w:tcW w:w="2075" w:type="dxa"/>
+          </w:tcPr>
+          <w:p>
+            <w:pPr>
+              <w:spacing w:line="360" w:lineRule="auto"/>
+              <w:jc w:val="center"/>
+            </w:pPr>
+            <w:r>
+              <w:rPr>
+                <w:rFonts w:ascii="Arial" w:eastAsia="Arial" w:hAnsi="Arial" w:cs="Arial"/>
+                <w:noProof/>
+              </w:rPr>
+              <w:drawing>
+                <wp:inline distT="0" distB="0" distL="0" distR="0" wp14:anchorId="356CEF13" wp14:editId="2F1C6B98">
+                  <wp:extent cx="1181100" cy="736600"/>
+                  <wp:effectExtent l="0" t="0" r="0" b="0"/>
+                  <wp:docPr id="38" name="image7.jpg"/>
+                  <wp:cNvGraphicFramePr/>
+                  <a:graphic xmlns:a="http://schemas.openxmlformats.org/drawingml/2006/main">
+                    <a:graphicData uri="http://schemas.openxmlformats.org/drawingml/2006/picture">
+                      <pic:pic xmlns:pic="http://schemas.openxmlformats.org/drawingml/2006/picture">
+                        <pic:nvPicPr>
+                          <pic:cNvPr id="0" name="image7.jpg"/>
+                          <pic:cNvPicPr preferRelativeResize="0"/>
+                        </pic:nvPicPr>
+                        <pic:blipFill>
+                          <a:blip r:embed="rId20"/>
+                          <a:srcRect/>
+                          <a:stretch>
+                            <a:fillRect/>
+                          </a:stretch>
+                        </pic:blipFill>
+                        <pic:spPr>
+                          <a:xfrm>
+                            <a:off x="0" y="0"/>
+                            <a:ext cx="1181100" cy="736600"/>
+                          </a:xfrm>
+                          <a:prstGeom prst="rect">
+                            <a:avLst/>
+                          </a:prstGeom>
+                          <a:ln/>
+                        </pic:spPr>
+                      </pic:pic>
+                    </a:graphicData>
+                  </a:graphic>
+                </wp:inline>
+              </w:drawing>
+            </w:r>
+          </w:p>
+        </w:tc>
+      </w:tr>
+    </w:tbl>
+    <w:p/>
+    <w:p>
+      <w:r>
+        <w:br w:type="page"/>
+      </w:r>
+    </w:p>
+    <w:p>
+      <w:pPr>
+        <w:pStyle w:val="Heading1"/>
+      </w:pPr>
+      <w:bookmarkStart w:id="7" w:name="_heading=h.6j6jxryvnek9" w:colFirst="0" w:colLast="0"/>
+      <w:bookmarkEnd w:id="7"/>
+      <w:proofErr w:type="spellStart"/>
+      <w:r>
+        <w:lastRenderedPageBreak/>
+        <w:t>Notulensi</w:t>
+      </w:r>
+      <w:proofErr w:type="spellEnd"/>
+      <w:r>
+        <w:t xml:space="preserve"> 8</w:t>
+      </w:r>
+    </w:p>
+    <w:p>
+      <w:pPr>
+        <w:spacing w:after="0" w:line="240" w:lineRule="auto"/>
+        <w:rPr>
+          <w:rFonts w:ascii="Times New Roman" w:eastAsia="Times New Roman" w:hAnsi="Times New Roman" w:cs="Times New Roman"/>
+          <w:color w:val="FF0000"/>
+          <w:sz w:val="24"/>
+          <w:szCs w:val="24"/>
+        </w:rPr>
+      </w:pPr>
+      <w:r>
+        <w:rPr>
+          <w:noProof/>
+        </w:rPr>
+        <mc:AlternateContent>
+          <mc:Choice Requires="wps">
+            <w:drawing>
+              <wp:anchor distT="0" distB="0" distL="114300" distR="114300" simplePos="0" relativeHeight="251673600" behindDoc="0" locked="0" layoutInCell="1" hidden="0" allowOverlap="1" wp14:anchorId="705868D4" wp14:editId="0ABA7937">
+                <wp:simplePos x="0" y="0"/>
+                <wp:positionH relativeFrom="column">
+                  <wp:posOffset>1</wp:posOffset>
+                </wp:positionH>
+                <wp:positionV relativeFrom="paragraph">
+                  <wp:posOffset>50800</wp:posOffset>
+                </wp:positionV>
+                <wp:extent cx="5188585" cy="19050"/>
+                <wp:effectExtent l="0" t="0" r="0" b="0"/>
+                <wp:wrapNone/>
+                <wp:docPr id="13" name="Straight Arrow Connector 13"/>
+                <wp:cNvGraphicFramePr/>
+                <a:graphic xmlns:a="http://schemas.openxmlformats.org/drawingml/2006/main">
+                  <a:graphicData uri="http://schemas.microsoft.com/office/word/2010/wordprocessingShape">
+                    <wps:wsp>
+                      <wps:cNvCnPr/>
+                      <wps:spPr>
+                        <a:xfrm>
+                          <a:off x="2751708" y="3780000"/>
+                          <a:ext cx="5188585" cy="0"/>
+                        </a:xfrm>
+                        <a:prstGeom prst="straightConnector1">
+                          <a:avLst/>
+                        </a:prstGeom>
+                        <a:noFill/>
+                        <a:ln w="19050" cap="flat" cmpd="sng">
+                          <a:solidFill>
+                            <a:srgbClr val="000000"/>
+                          </a:solidFill>
+                          <a:prstDash val="solid"/>
+                          <a:round/>
+                          <a:headEnd type="none" w="med" len="med"/>
+                          <a:tailEnd type="none" w="med" len="med"/>
+                        </a:ln>
+                      </wps:spPr>
+                      <wps:bodyPr/>
+                    </wps:wsp>
+                  </a:graphicData>
+                </a:graphic>
+              </wp:anchor>
+            </w:drawing>
+          </mc:Choice>
+          <mc:Fallback>
+            <w:pict>
+              <v:shape w14:anchorId="59A09CA2" id="Straight Arrow Connector 13" o:spid="_x0000_s1026" type="#_x0000_t32" style="position:absolute;margin-left:0;margin-top:4pt;width:408.55pt;height:1.5pt;z-index:251673600;visibility:visible;mso-wrap-style:square;mso-wrap-distance-left:9pt;mso-wrap-distance-top:0;mso-wrap-distance-right:9pt;mso-wrap-distance-bottom:0;mso-position-horizontal:absolute;mso-position-horizontal-relative:text;mso-position-vertical:absolute;mso-position-vertical-relative:text" o:gfxdata="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" strokeweight="1.5pt"/>
+            </w:pict>
+          </mc:Fallback>
+        </mc:AlternateContent>
+      </w:r>
+    </w:p>
+    <w:p>
+      <w:pPr>
+        <w:spacing w:after="0" w:line="240" w:lineRule="auto"/>
+        <w:rPr>
+          <w:rFonts w:ascii="Times New Roman" w:eastAsia="Times New Roman" w:hAnsi="Times New Roman" w:cs="Times New Roman"/>
+          <w:color w:val="FF0000"/>
+          <w:sz w:val="24"/>
+          <w:szCs w:val="24"/>
+        </w:rPr>
+      </w:pPr>
+    </w:p>
+    <w:tbl>
+      <w:tblPr>
+        <w:tblW w:w="8307" w:type="dxa"/>
+        <w:tblBorders>
+          <w:top w:val="nil"/>
+          <w:left w:val="nil"/>
+          <w:bottom w:val="nil"/>
+          <w:right w:val="nil"/>
+          <w:insideH w:val="nil"/>
+          <w:insideV w:val="nil"/>
+        </w:tblBorders>
+        <w:tblLayout w:type="fixed"/>
+        <w:tblLook w:val="0400" w:firstRow="0" w:lastRow="0" w:firstColumn="0" w:lastColumn="0" w:noHBand="0" w:noVBand="1"/>
+      </w:tblPr>
+      <w:tblGrid>
+        <w:gridCol w:w="1967"/>
+        <w:gridCol w:w="357"/>
+        <w:gridCol w:w="5983"/>
+      </w:tblGrid>
+      <w:tr>
+        <w:tc>
+          <w:tcPr>
+            <w:tcW w:w="1967" w:type="dxa"/>
+          </w:tcPr>
+          <w:p>
+            <w:pPr>
+              <w:spacing w:after="120"/>
+            </w:pPr>
+            <w:r>
+              <w:t>Tanggal</w:t>
+            </w:r>
+          </w:p>
+        </w:tc>
+        <w:tc>
+          <w:tcPr>
+            <w:tcW w:w="357" w:type="dxa"/>
+          </w:tcPr>
+          <w:p>
+            <w:pPr>
+              <w:spacing w:after="120"/>
+            </w:pPr>
+            <w:r>
+              <w:t>:</w:t>
+            </w:r>
+          </w:p>
+        </w:tc>
+        <w:tc>
+          <w:tcPr>
+            <w:tcW w:w="5983" w:type="dxa"/>
+          </w:tcPr>
+          <w:p>
+            <w:pPr>
+              <w:spacing w:after="120"/>
+            </w:pPr>
+            <w:r>
+              <w:t>Kamis, 9 April 2020</w:t>
+            </w:r>
+          </w:p>
+        </w:tc>
+      </w:tr>
+      <w:tr>
+        <w:trPr>
+          <w:trHeight w:val="405"/>
+        </w:trPr>
+        <w:tc>
+          <w:tcPr>
+            <w:tcW w:w="1967" w:type="dxa"/>
+          </w:tcPr>
+          <w:p>
+            <w:pPr>
+              <w:spacing w:after="120"/>
+            </w:pPr>
+            <w:r>
+              <w:t>Waktu</w:t>
+            </w:r>
+          </w:p>
+        </w:tc>
+        <w:tc>
+          <w:tcPr>
+            <w:tcW w:w="357" w:type="dxa"/>
+          </w:tcPr>
+          <w:p>
+            <w:pPr>
+              <w:spacing w:after="120"/>
+            </w:pPr>
+            <w:r>
+              <w:t>:</w:t>
+            </w:r>
+          </w:p>
+        </w:tc>
+        <w:tc>
+          <w:tcPr>
+            <w:tcW w:w="5983" w:type="dxa"/>
+          </w:tcPr>
+          <w:p>
+            <w:pPr>
+              <w:spacing w:after="120"/>
+            </w:pPr>
+            <w:r>
+              <w:t>14:00 WIB</w:t>
+            </w:r>
+          </w:p>
+        </w:tc>
+      </w:tr>
+      <w:tr>
+        <w:tc>
+          <w:tcPr>
+            <w:tcW w:w="1967" w:type="dxa"/>
+          </w:tcPr>
+          <w:p>
+            <w:pPr>
+              <w:spacing w:after="120"/>
+            </w:pPr>
+            <w:r>
+              <w:t>Tempat</w:t>
+            </w:r>
+          </w:p>
+        </w:tc>
+        <w:tc>
+          <w:tcPr>
+            <w:tcW w:w="357" w:type="dxa"/>
+          </w:tcPr>
+          <w:p>
+            <w:pPr>
+              <w:spacing w:after="120"/>
+            </w:pPr>
+            <w:r>
+              <w:t>:</w:t>
+            </w:r>
+          </w:p>
+        </w:tc>
+        <w:tc>
+          <w:tcPr>
+            <w:tcW w:w="5983" w:type="dxa"/>
+          </w:tcPr>
+          <w:p>
+            <w:pPr>
+              <w:spacing w:after="120"/>
+            </w:pPr>
+            <w:r>
+              <w:t xml:space="preserve">Daring (Google </w:t>
+            </w:r>
+            <w:proofErr w:type="spellStart"/>
+            <w:r>
+              <w:t>Spreadsheet</w:t>
+            </w:r>
+            <w:proofErr w:type="spellEnd"/>
+            <w:r>
+              <w:t xml:space="preserve">, </w:t>
+            </w:r>
+            <w:proofErr w:type="spellStart"/>
+            <w:r>
+              <w:t>Docs</w:t>
+            </w:r>
+            <w:proofErr w:type="spellEnd"/>
+            <w:r>
+              <w:t>)</w:t>
+            </w:r>
+          </w:p>
+        </w:tc>
+      </w:tr>
+      <w:tr>
+        <w:tc>
+          <w:tcPr>
+            <w:tcW w:w="1967" w:type="dxa"/>
+          </w:tcPr>
+          <w:p>
+            <w:pPr>
+              <w:spacing w:after="120"/>
+            </w:pPr>
+            <w:r>
+              <w:t>Pelaksana</w:t>
+            </w:r>
+          </w:p>
+        </w:tc>
+        <w:tc>
+          <w:tcPr>
+            <w:tcW w:w="357" w:type="dxa"/>
+          </w:tcPr>
+          <w:p>
+            <w:pPr>
+              <w:spacing w:after="120"/>
+            </w:pPr>
+            <w:r>
+              <w:t>:</w:t>
+            </w:r>
+          </w:p>
+        </w:tc>
+        <w:tc>
+          <w:tcPr>
+            <w:tcW w:w="5983" w:type="dxa"/>
+          </w:tcPr>
+          <w:p>
+            <w:pPr>
+              <w:spacing w:after="120"/>
+            </w:pPr>
+            <w:r>
+              <w:t xml:space="preserve">Bryan </w:t>
+            </w:r>
+            <w:proofErr w:type="spellStart"/>
+            <w:r>
+              <w:t>Khufa</w:t>
+            </w:r>
+            <w:proofErr w:type="spellEnd"/>
+            <w:r>
+              <w:t xml:space="preserve"> sebagai CEO, Arini Indah sebagai CTO, Paramastri A sebagai CMO</w:t>
+            </w:r>
+          </w:p>
+        </w:tc>
+      </w:tr>
+      <w:tr>
+        <w:tc>
+          <w:tcPr>
+            <w:tcW w:w="1967" w:type="dxa"/>
+          </w:tcPr>
+          <w:p>
+            <w:pPr>
+              <w:spacing w:after="120"/>
+            </w:pPr>
+            <w:r>
+              <w:t>Kegiatan</w:t>
+            </w:r>
+          </w:p>
+        </w:tc>
+        <w:tc>
+          <w:tcPr>
+            <w:tcW w:w="357" w:type="dxa"/>
+          </w:tcPr>
+          <w:p>
+            <w:pPr>
+              <w:spacing w:after="120"/>
+            </w:pPr>
+            <w:r>
+              <w:t>:</w:t>
+            </w:r>
+          </w:p>
+        </w:tc>
+        <w:tc>
+          <w:tcPr>
+            <w:tcW w:w="5983" w:type="dxa"/>
+          </w:tcPr>
+          <w:p>
+            <w:pPr>
+              <w:spacing w:after="120"/>
+            </w:pPr>
+            <w:r>
+              <w:t xml:space="preserve">Menetapkan </w:t>
+            </w:r>
+            <w:proofErr w:type="spellStart"/>
+            <w:r>
+              <w:t>list</w:t>
+            </w:r>
+            <w:proofErr w:type="spellEnd"/>
+            <w:r>
+              <w:t xml:space="preserve"> kebutuhan dengan pertimbangan hasil </w:t>
+            </w:r>
+            <w:proofErr w:type="spellStart"/>
+            <w:r>
+              <w:t>elisitasi</w:t>
+            </w:r>
+            <w:proofErr w:type="spellEnd"/>
+          </w:p>
+        </w:tc>
+      </w:tr>
+      <w:tr>
+        <w:tc>
+          <w:tcPr>
+            <w:tcW w:w="1967" w:type="dxa"/>
+          </w:tcPr>
+          <w:p>
+            <w:pPr>
+              <w:spacing w:after="120"/>
+            </w:pPr>
+            <w:proofErr w:type="spellStart"/>
+            <w:r>
+              <w:t>File</w:t>
+            </w:r>
+            <w:proofErr w:type="spellEnd"/>
+            <w:r>
+              <w:t xml:space="preserve"> Pendukung</w:t>
+            </w:r>
+          </w:p>
+        </w:tc>
+        <w:tc>
+          <w:tcPr>
+            <w:tcW w:w="357" w:type="dxa"/>
+          </w:tcPr>
+          <w:p>
+            <w:pPr>
+              <w:spacing w:after="120"/>
+            </w:pPr>
+            <w:r>
+              <w:t>:</w:t>
+            </w:r>
+          </w:p>
+        </w:tc>
+        <w:tc>
+          <w:tcPr>
+            <w:tcW w:w="5983" w:type="dxa"/>
+          </w:tcPr>
+          <w:p>
+            <w:pPr>
+              <w:spacing w:after="120"/>
+            </w:pPr>
+            <w:proofErr w:type="spellStart"/>
+            <w:r>
+              <w:t>List</w:t>
+            </w:r>
+            <w:proofErr w:type="spellEnd"/>
+            <w:r>
+              <w:t xml:space="preserve"> kebutuhan dengan pertimbangan hasil </w:t>
+            </w:r>
+            <w:proofErr w:type="spellStart"/>
+            <w:r>
+              <w:t>elisitasi</w:t>
+            </w:r>
+            <w:proofErr w:type="spellEnd"/>
+            <w:r>
+              <w:t xml:space="preserve"> dapat diakses pada: </w:t>
+            </w:r>
+          </w:p>
+          <w:p>
+            <w:pPr>
+              <w:spacing w:after="120"/>
+            </w:pPr>
+            <w:hyperlink r:id="rId34">
+              <w:r>
+                <w:rPr>
+                  <w:color w:val="1155CC"/>
+                  <w:u w:val="single"/>
+                </w:rPr>
+                <w:t>https://drive.google.com/file/d/1H8r7eOy1_h_Iym6o3ibv25WYbhF0WtkV/view?usp=sharing</w:t>
+              </w:r>
+            </w:hyperlink>
+            <w:r>
+              <w:t xml:space="preserve"> </w:t>
+            </w:r>
+          </w:p>
+        </w:tc>
+      </w:tr>
+    </w:tbl>
+    <w:p>
+      <w:pPr>
+        <w:spacing w:after="0" w:line="240" w:lineRule="auto"/>
+        <w:rPr>
+          <w:rFonts w:ascii="Times New Roman" w:eastAsia="Times New Roman" w:hAnsi="Times New Roman" w:cs="Times New Roman"/>
+          <w:sz w:val="24"/>
+          <w:szCs w:val="24"/>
+        </w:rPr>
+      </w:pPr>
+    </w:p>
+    <w:sdt>
+      <w:sdtPr>
+        <w:tag w:val="goog_rdk_10"/>
+        <w:id w:val="477501826"/>
+      </w:sdtPr>
+      <w:sdtContent>
+        <w:p>
+          <w:pPr>
+            <w:spacing w:after="0" w:line="240" w:lineRule="auto"/>
+            <w:rPr>
+              <w:b/>
+              <w:u w:val="single"/>
+            </w:rPr>
+          </w:pPr>
+          <w:r>
+            <w:rPr>
+              <w:b/>
+              <w:u w:val="single"/>
+            </w:rPr>
+            <w:t>Catatan Kemajuan:</w:t>
+          </w:r>
+        </w:p>
+      </w:sdtContent>
+    </w:sdt>
+    <w:p>
+      <w:pPr>
+        <w:spacing w:after="0" w:line="360" w:lineRule="auto"/>
+        <w:ind w:left="720"/>
+      </w:pPr>
+    </w:p>
+    <w:p>
+      <w:pPr>
+        <w:spacing w:after="0" w:line="360" w:lineRule="auto"/>
+        <w:ind w:left="720"/>
+        <w:jc w:val="both"/>
+      </w:pPr>
+      <w:r>
+        <w:t xml:space="preserve">Setelah menerapkan </w:t>
+      </w:r>
+      <w:proofErr w:type="spellStart"/>
+      <w:r>
+        <w:t>elisitasi</w:t>
+      </w:r>
+      <w:proofErr w:type="spellEnd"/>
+      <w:r>
+        <w:t xml:space="preserve">, kami melakukan perubahan pada </w:t>
+      </w:r>
+      <w:proofErr w:type="spellStart"/>
+      <w:r>
+        <w:t>list</w:t>
+      </w:r>
+      <w:proofErr w:type="spellEnd"/>
+      <w:r>
+        <w:t xml:space="preserve"> kebutuhan sementara (bisa dilihat pada </w:t>
+      </w:r>
+      <w:proofErr w:type="spellStart"/>
+      <w:r>
+        <w:t>notulensi</w:t>
+      </w:r>
+      <w:proofErr w:type="spellEnd"/>
+      <w:r>
+        <w:t xml:space="preserve"> 2). Perubahan ini berupa penambahan dan pengurangan kebutuhan. Dan ketetapan ini sudah mengacu pada hasil </w:t>
+      </w:r>
+      <w:proofErr w:type="spellStart"/>
+      <w:r>
+        <w:t>elisitasi</w:t>
+      </w:r>
+      <w:proofErr w:type="spellEnd"/>
+      <w:r>
+        <w:t xml:space="preserve"> yang telah kami dapatkan. Perubahan ini terletak pada:</w:t>
+      </w:r>
+    </w:p>
+    <w:p>
+      <w:pPr>
+        <w:numPr>
+          <w:ilvl w:val="0"/>
+          <w:numId w:val="23"/>
+        </w:numPr>
+        <w:spacing w:before="200" w:after="0" w:line="360" w:lineRule="auto"/>
+      </w:pPr>
+      <w:r>
+        <w:t>Kebutuhan Fungsional</w:t>
+      </w:r>
+    </w:p>
+    <w:p>
+      <w:pPr>
+        <w:numPr>
+          <w:ilvl w:val="0"/>
+          <w:numId w:val="25"/>
+        </w:numPr>
+        <w:spacing w:after="0" w:line="360" w:lineRule="auto"/>
+        <w:jc w:val="both"/>
+      </w:pPr>
+      <w:r>
+        <w:t>Menghapus  kebutuhan pengguna untuk menyelesaikan pembayaran dalam waktu 15 menit.</w:t>
+      </w:r>
+    </w:p>
+    <w:p>
+      <w:pPr>
+        <w:numPr>
+          <w:ilvl w:val="0"/>
+          <w:numId w:val="25"/>
+        </w:numPr>
+        <w:spacing w:after="0" w:line="360" w:lineRule="auto"/>
+        <w:jc w:val="both"/>
+      </w:pPr>
+      <w:r>
+        <w:t>Menghapus kebutuhan pengguna  dapat membagikan buku di sosial media.</w:t>
+      </w:r>
+    </w:p>
+    <w:p>
+      <w:pPr>
+        <w:numPr>
+          <w:ilvl w:val="0"/>
+          <w:numId w:val="25"/>
+        </w:numPr>
+        <w:spacing w:after="0" w:line="360" w:lineRule="auto"/>
+        <w:jc w:val="both"/>
+      </w:pPr>
+      <w:r>
+        <w:t xml:space="preserve">Menambah kebutuhan yang memungkinkan admin dapat </w:t>
+      </w:r>
+      <w:proofErr w:type="spellStart"/>
+      <w:r>
+        <w:t>merespon</w:t>
+      </w:r>
+      <w:proofErr w:type="spellEnd"/>
+      <w:r>
+        <w:t xml:space="preserve"> atau berkomunikasi dengan pelanggan.</w:t>
+      </w:r>
+    </w:p>
+    <w:p>
+      <w:pPr>
+        <w:numPr>
+          <w:ilvl w:val="0"/>
+          <w:numId w:val="25"/>
+        </w:numPr>
+        <w:spacing w:after="0" w:line="360" w:lineRule="auto"/>
+        <w:jc w:val="both"/>
+      </w:pPr>
+      <w:r>
+        <w:t>Menambah kebutuhan yang memungkinkan admin untuk melacak status buku.</w:t>
+      </w:r>
+    </w:p>
+    <w:p>
+      <w:pPr>
+        <w:numPr>
+          <w:ilvl w:val="0"/>
+          <w:numId w:val="25"/>
+        </w:numPr>
+        <w:spacing w:after="0" w:line="360" w:lineRule="auto"/>
+        <w:jc w:val="both"/>
+      </w:pPr>
+      <w:r>
+        <w:t xml:space="preserve">Menambah kebutuhan yang memungkinkan admin untuk mencetak </w:t>
+      </w:r>
+      <w:proofErr w:type="spellStart"/>
+      <w:r>
+        <w:t>report</w:t>
+      </w:r>
+      <w:proofErr w:type="spellEnd"/>
+      <w:r>
+        <w:t xml:space="preserve"> atau laporan penjualan.</w:t>
+      </w:r>
+    </w:p>
+    <w:p>
+      <w:pPr>
+        <w:ind w:left="4410" w:hanging="720"/>
+      </w:pPr>
+      <w:r>
+        <w:t xml:space="preserve">            </w:t>
+      </w:r>
+      <w:r>
+        <w:rPr>
+          <w:lang w:val="en-US"/>
+        </w:rPr>
+        <w:t xml:space="preserve">  </w:t>
+      </w:r>
+      <w:r>
+        <w:t xml:space="preserve">Pembuat Notulen, </w:t>
+      </w:r>
+    </w:p>
+    <w:p>
+      <w:pPr>
+        <w:ind w:left="4410"/>
+      </w:pPr>
+      <w:r>
+        <w:t>Arini Indah</w:t>
+      </w:r>
+      <w:r>
+        <w:rPr>
+          <w:lang w:val="en-US"/>
+        </w:rPr>
+        <w:t xml:space="preserve"> (05111740007003)</w:t>
+      </w:r>
+    </w:p>
+    <w:p>
+      <w:pPr>
+        <w:ind w:left="4410" w:hanging="720"/>
+        <w:rPr>
+          <w:lang w:val="en-US"/>
+        </w:rPr>
+      </w:pPr>
+      <w:r>
+        <w:rPr>
+          <w:lang w:val="en-US"/>
+        </w:rPr>
+        <w:t xml:space="preserve">            </w:t>
+      </w:r>
+      <w:r>
+        <w:rPr>
+          <w:lang w:val="en-US"/>
+        </w:rPr>
+        <w:tab/>
+      </w:r>
+      <w:r>
+        <w:t>Paramastri A</w:t>
+      </w:r>
+      <w:r>
+        <w:rPr>
+          <w:lang w:val="en-US"/>
+        </w:rPr>
+        <w:t xml:space="preserve"> (05111740000019)</w:t>
+      </w:r>
+    </w:p>
+    <w:p>
+      <w:pPr>
+        <w:ind w:left="4410" w:hanging="720"/>
+        <w:rPr>
+          <w:lang w:val="en-US"/>
+        </w:rPr>
+      </w:pPr>
+      <w:r>
+        <w:rPr>
+          <w:lang w:val="en-US"/>
+        </w:rPr>
+        <w:t xml:space="preserve">         </w:t>
+      </w:r>
+      <w:r>
+        <w:rPr>
+          <w:lang w:val="en-US"/>
+        </w:rPr>
+        <w:tab/>
+      </w:r>
+      <w:r>
+        <w:t xml:space="preserve">Bryan </w:t>
+      </w:r>
+      <w:proofErr w:type="spellStart"/>
+      <w:r>
+        <w:t>Khufa</w:t>
+      </w:r>
+      <w:proofErr w:type="spellEnd"/>
+      <w:r>
+        <w:rPr>
+          <w:lang w:val="en-US"/>
+        </w:rPr>
+        <w:t xml:space="preserve"> (05111740000071)</w:t>
+      </w:r>
+    </w:p>
+    <w:p>
+      <w:pPr>
+        <w:pStyle w:val="Heading1"/>
+      </w:pPr>
+      <w:bookmarkStart w:id="8" w:name="_heading=h.8seo9r3sxzxv" w:colFirst="0" w:colLast="0"/>
+      <w:bookmarkEnd w:id="8"/>
+      <w:r>
+        <w:lastRenderedPageBreak/>
+        <w:t>DAFTAR HADIR 8</w:t>
+      </w:r>
+    </w:p>
+    <w:p/>
+    <w:tbl>
+      <w:tblPr>
+        <w:tblW w:w="8307" w:type="dxa"/>
+        <w:tblBorders>
+          <w:top w:val="nil"/>
+          <w:left w:val="nil"/>
+          <w:bottom w:val="nil"/>
+          <w:right w:val="nil"/>
+          <w:insideH w:val="nil"/>
+          <w:insideV w:val="nil"/>
+        </w:tblBorders>
+        <w:tblLayout w:type="fixed"/>
+        <w:tblLook w:val="0400" w:firstRow="0" w:lastRow="0" w:firstColumn="0" w:lastColumn="0" w:noHBand="0" w:noVBand="1"/>
+      </w:tblPr>
+      <w:tblGrid>
+        <w:gridCol w:w="1961"/>
+        <w:gridCol w:w="357"/>
+        <w:gridCol w:w="5989"/>
+      </w:tblGrid>
+      <w:tr>
+        <w:tc>
+          <w:tcPr>
+            <w:tcW w:w="1961" w:type="dxa"/>
+          </w:tcPr>
+          <w:p>
+            <w:pPr>
+              <w:spacing w:after="120"/>
+            </w:pPr>
+            <w:r>
+              <w:t>Tanggal</w:t>
+            </w:r>
+          </w:p>
+        </w:tc>
+        <w:tc>
+          <w:tcPr>
+            <w:tcW w:w="357" w:type="dxa"/>
+          </w:tcPr>
+          <w:p>
+            <w:pPr>
+              <w:spacing w:after="120"/>
+            </w:pPr>
+            <w:r>
+              <w:t>:</w:t>
+            </w:r>
+          </w:p>
+        </w:tc>
+        <w:tc>
+          <w:tcPr>
+            <w:tcW w:w="5989" w:type="dxa"/>
+          </w:tcPr>
+          <w:p>
+            <w:pPr>
+              <w:spacing w:after="120"/>
+            </w:pPr>
+            <w:r>
+              <w:t>Kamis, 9 April 2020</w:t>
+            </w:r>
+          </w:p>
+        </w:tc>
+      </w:tr>
+      <w:tr>
+        <w:tc>
+          <w:tcPr>
+            <w:tcW w:w="1961" w:type="dxa"/>
+          </w:tcPr>
+          <w:p>
+            <w:pPr>
+              <w:spacing w:after="120"/>
+            </w:pPr>
+            <w:r>
+              <w:t>Waktu</w:t>
+            </w:r>
+          </w:p>
+        </w:tc>
+        <w:tc>
+          <w:tcPr>
+            <w:tcW w:w="357" w:type="dxa"/>
+          </w:tcPr>
+          <w:p>
+            <w:pPr>
+              <w:spacing w:after="120"/>
+            </w:pPr>
+            <w:r>
+              <w:t>:</w:t>
+            </w:r>
+          </w:p>
+        </w:tc>
+        <w:tc>
+          <w:tcPr>
+            <w:tcW w:w="5989" w:type="dxa"/>
+          </w:tcPr>
+          <w:p>
+            <w:pPr>
+              <w:spacing w:after="120"/>
+            </w:pPr>
+            <w:r>
+              <w:t>11:00 WIB</w:t>
+            </w:r>
+          </w:p>
+        </w:tc>
+      </w:tr>
+      <w:tr>
+        <w:tc>
+          <w:tcPr>
+            <w:tcW w:w="1961" w:type="dxa"/>
+          </w:tcPr>
+          <w:p>
+            <w:pPr>
+              <w:spacing w:after="120"/>
+            </w:pPr>
+            <w:r>
+              <w:t>Tempat</w:t>
+            </w:r>
+          </w:p>
+        </w:tc>
+        <w:tc>
+          <w:tcPr>
+            <w:tcW w:w="357" w:type="dxa"/>
+          </w:tcPr>
+          <w:p>
+            <w:pPr>
+              <w:spacing w:after="120"/>
+            </w:pPr>
+            <w:r>
+              <w:t>:</w:t>
+            </w:r>
+          </w:p>
+        </w:tc>
+        <w:tc>
+          <w:tcPr>
+            <w:tcW w:w="5989" w:type="dxa"/>
+          </w:tcPr>
+          <w:p>
+            <w:pPr>
+              <w:spacing w:after="120"/>
+            </w:pPr>
+            <w:r>
+              <w:t xml:space="preserve">Daring (Google </w:t>
+            </w:r>
+            <w:proofErr w:type="spellStart"/>
+            <w:r>
+              <w:t>Spreadsheet</w:t>
+            </w:r>
+            <w:proofErr w:type="spellEnd"/>
+            <w:r>
+              <w:t xml:space="preserve">, </w:t>
+            </w:r>
+            <w:proofErr w:type="spellStart"/>
+            <w:r>
+              <w:t>Docs</w:t>
+            </w:r>
+            <w:proofErr w:type="spellEnd"/>
+            <w:r>
+              <w:t>)</w:t>
+            </w:r>
+          </w:p>
+        </w:tc>
+      </w:tr>
+      <w:tr>
+        <w:tc>
+          <w:tcPr>
+            <w:tcW w:w="1961" w:type="dxa"/>
+          </w:tcPr>
+          <w:p>
+            <w:pPr>
+              <w:spacing w:after="120"/>
+            </w:pPr>
+            <w:r>
+              <w:t>Kegiatan</w:t>
+            </w:r>
+          </w:p>
+        </w:tc>
+        <w:tc>
+          <w:tcPr>
+            <w:tcW w:w="357" w:type="dxa"/>
+          </w:tcPr>
+          <w:p>
+            <w:pPr>
+              <w:spacing w:after="120"/>
+            </w:pPr>
+            <w:r>
+              <w:t>:</w:t>
+            </w:r>
+          </w:p>
+        </w:tc>
+        <w:tc>
+          <w:tcPr>
+            <w:tcW w:w="5989" w:type="dxa"/>
+          </w:tcPr>
+          <w:p>
+            <w:pPr>
+              <w:spacing w:after="120"/>
+            </w:pPr>
+            <w:r>
+              <w:t xml:space="preserve">Menetapkan </w:t>
+            </w:r>
+            <w:proofErr w:type="spellStart"/>
+            <w:r>
+              <w:t>list</w:t>
+            </w:r>
+            <w:proofErr w:type="spellEnd"/>
+            <w:r>
+              <w:t xml:space="preserve"> kebutuhan dengan pertimbangan hasil </w:t>
+            </w:r>
+            <w:proofErr w:type="spellStart"/>
+            <w:r>
+              <w:t>elisitasi</w:t>
+            </w:r>
+            <w:proofErr w:type="spellEnd"/>
+          </w:p>
+        </w:tc>
+      </w:tr>
+    </w:tbl>
+    <w:p/>
+    <w:p/>
+    <w:tbl>
+      <w:tblPr>
+        <w:tblW w:w="8014" w:type="dxa"/>
+        <w:tblBorders>
+          <w:top w:val="single" w:sz="4" w:space="0" w:color="000000"/>
+          <w:left w:val="single" w:sz="4" w:space="0" w:color="000000"/>
+          <w:bottom w:val="single" w:sz="4" w:space="0" w:color="000000"/>
+          <w:right w:val="single" w:sz="4" w:space="0" w:color="000000"/>
+          <w:insideH w:val="single" w:sz="4" w:space="0" w:color="000000"/>
+          <w:insideV w:val="single" w:sz="4" w:space="0" w:color="000000"/>
+        </w:tblBorders>
+        <w:tblLayout w:type="fixed"/>
+        <w:tblLook w:val="0400" w:firstRow="0" w:lastRow="0" w:firstColumn="0" w:lastColumn="0" w:noHBand="0" w:noVBand="1"/>
+      </w:tblPr>
+      <w:tblGrid>
+        <w:gridCol w:w="895"/>
+        <w:gridCol w:w="2970"/>
+        <w:gridCol w:w="2074"/>
+        <w:gridCol w:w="2075"/>
+      </w:tblGrid>
+      <w:tr>
+        <w:tc>
+          <w:tcPr>
+            <w:tcW w:w="895" w:type="dxa"/>
+            <w:vAlign w:val="center"/>
+          </w:tcPr>
+          <w:p>
+            <w:pPr>
+              <w:jc w:val="center"/>
+              <w:rPr>
+                <w:b/>
+              </w:rPr>
+            </w:pPr>
+            <w:proofErr w:type="spellStart"/>
+            <w:r>
+              <w:rPr>
+                <w:b/>
+              </w:rPr>
+              <w:t>No</w:t>
+            </w:r>
+            <w:proofErr w:type="spellEnd"/>
+          </w:p>
+        </w:tc>
+        <w:tc>
+          <w:tcPr>
+            <w:tcW w:w="2970" w:type="dxa"/>
+            <w:vAlign w:val="center"/>
+          </w:tcPr>
+          <w:p>
+            <w:pPr>
+              <w:jc w:val="center"/>
+              <w:rPr>
+                <w:b/>
+              </w:rPr>
+            </w:pPr>
+            <w:r>
+              <w:rPr>
+                <w:b/>
+              </w:rPr>
+              <w:t>Nama</w:t>
+            </w:r>
+          </w:p>
+        </w:tc>
+        <w:tc>
+          <w:tcPr>
+            <w:tcW w:w="2074" w:type="dxa"/>
+            <w:vAlign w:val="center"/>
+          </w:tcPr>
+          <w:p>
+            <w:pPr>
+              <w:jc w:val="center"/>
+              <w:rPr>
+                <w:b/>
+              </w:rPr>
+            </w:pPr>
+            <w:r>
+              <w:rPr>
+                <w:b/>
+              </w:rPr>
+              <w:t xml:space="preserve">NRP/ Jenis </w:t>
+            </w:r>
+            <w:proofErr w:type="spellStart"/>
+            <w:r>
+              <w:rPr>
+                <w:b/>
+              </w:rPr>
+              <w:t>Stakeholder</w:t>
+            </w:r>
+            <w:proofErr w:type="spellEnd"/>
+          </w:p>
+        </w:tc>
+        <w:tc>
+          <w:tcPr>
+            <w:tcW w:w="2075" w:type="dxa"/>
+            <w:vAlign w:val="center"/>
+          </w:tcPr>
+          <w:p>
+            <w:pPr>
+              <w:jc w:val="center"/>
+              <w:rPr>
+                <w:b/>
+              </w:rPr>
+            </w:pPr>
+            <w:r>
+              <w:rPr>
+                <w:b/>
+              </w:rPr>
+              <w:t>Tanda tangan</w:t>
+            </w:r>
+          </w:p>
+        </w:tc>
+      </w:tr>
+      <w:tr>
+        <w:tc>
+          <w:tcPr>
+            <w:tcW w:w="895" w:type="dxa"/>
+          </w:tcPr>
+          <w:p>
+            <w:r>
+              <w:t>1</w:t>
+            </w:r>
+          </w:p>
+        </w:tc>
+        <w:tc>
+          <w:tcPr>
+            <w:tcW w:w="2970" w:type="dxa"/>
+          </w:tcPr>
+          <w:p>
+            <w:r>
+              <w:t xml:space="preserve">Bryan </w:t>
+            </w:r>
+            <w:proofErr w:type="spellStart"/>
+            <w:r>
+              <w:t>Khufa</w:t>
+            </w:r>
+            <w:proofErr w:type="spellEnd"/>
+            <w:r>
+              <w:t xml:space="preserve"> R A</w:t>
+            </w:r>
+          </w:p>
+        </w:tc>
+        <w:tc>
+          <w:tcPr>
+            <w:tcW w:w="2074" w:type="dxa"/>
+          </w:tcPr>
+          <w:p>
+            <w:r>
+              <w:t>05111740000071</w:t>
+            </w:r>
+          </w:p>
+          <w:p>
+            <w:r>
+              <w:t>CEO</w:t>
+            </w:r>
+          </w:p>
+        </w:tc>
+        <w:tc>
+          <w:tcPr>
+            <w:tcW w:w="2075" w:type="dxa"/>
+          </w:tcPr>
+          <w:p>
+            <w:pPr>
+              <w:spacing w:line="360" w:lineRule="auto"/>
+              <w:jc w:val="center"/>
+            </w:pPr>
+            <w:r>
+              <w:rPr>
+                <w:rFonts w:ascii="Arial" w:eastAsia="Arial" w:hAnsi="Arial" w:cs="Arial"/>
+                <w:noProof/>
+              </w:rPr>
+              <w:drawing>
+                <wp:inline distT="114300" distB="114300" distL="114300" distR="114300" wp14:anchorId="2EC8F18C" wp14:editId="6DE75508">
+                  <wp:extent cx="876300" cy="547688"/>
+                  <wp:effectExtent l="0" t="0" r="0" b="0"/>
+                  <wp:docPr id="24" name="image20.png"/>
+                  <wp:cNvGraphicFramePr/>
+                  <a:graphic xmlns:a="http://schemas.openxmlformats.org/drawingml/2006/main">
+                    <a:graphicData uri="http://schemas.openxmlformats.org/drawingml/2006/picture">
+                      <pic:pic xmlns:pic="http://schemas.openxmlformats.org/drawingml/2006/picture">
+                        <pic:nvPicPr>
+                          <pic:cNvPr id="0" name="image20.png"/>
+                          <pic:cNvPicPr preferRelativeResize="0"/>
+                        </pic:nvPicPr>
+                        <pic:blipFill>
+                          <a:blip r:embed="rId18"/>
+                          <a:srcRect l="24193" r="17741"/>
+                          <a:stretch>
+                            <a:fillRect/>
+                          </a:stretch>
+                        </pic:blipFill>
+                        <pic:spPr>
+                          <a:xfrm>
+                            <a:off x="0" y="0"/>
+                            <a:ext cx="876300" cy="547688"/>
+                          </a:xfrm>
+                          <a:prstGeom prst="rect">
+                            <a:avLst/>
+                          </a:prstGeom>
+                          <a:ln/>
+                        </pic:spPr>
+                      </pic:pic>
+                    </a:graphicData>
+                  </a:graphic>
+                </wp:inline>
+              </w:drawing>
+            </w:r>
+          </w:p>
+        </w:tc>
+      </w:tr>
+      <w:tr>
+        <w:tc>
+          <w:tcPr>
+            <w:tcW w:w="895" w:type="dxa"/>
+          </w:tcPr>
+          <w:p>
+            <w:r>
+              <w:t>2</w:t>
+            </w:r>
+          </w:p>
+        </w:tc>
+        <w:tc>
+          <w:tcPr>
+            <w:tcW w:w="2970" w:type="dxa"/>
+          </w:tcPr>
+          <w:p>
+            <w:r>
+              <w:t>Arini Indah N F</w:t>
+            </w:r>
+          </w:p>
+        </w:tc>
+        <w:tc>
+          <w:tcPr>
+            <w:tcW w:w="2074" w:type="dxa"/>
+          </w:tcPr>
+          <w:p>
+            <w:r>
+              <w:t>05111740007003</w:t>
+            </w:r>
+          </w:p>
+          <w:p>
+            <w:r>
+              <w:t>CTO</w:t>
+            </w:r>
+          </w:p>
+        </w:tc>
+        <w:tc>
+          <w:tcPr>
+            <w:tcW w:w="2075" w:type="dxa"/>
+          </w:tcPr>
+          <w:p>
+            <w:pPr>
+              <w:spacing w:line="360" w:lineRule="auto"/>
+              <w:jc w:val="center"/>
+            </w:pPr>
+            <w:r>
+              <w:rPr>
+                <w:rFonts w:ascii="Arial" w:eastAsia="Arial" w:hAnsi="Arial" w:cs="Arial"/>
+                <w:noProof/>
+              </w:rPr>
+              <w:drawing>
+                <wp:inline distT="114300" distB="114300" distL="114300" distR="114300" wp14:anchorId="5EB6178E" wp14:editId="0AB281F9">
+                  <wp:extent cx="591130" cy="871538"/>
+                  <wp:effectExtent l="0" t="0" r="0" b="0"/>
+                  <wp:docPr id="22" name="image4.png"/>
+                  <wp:cNvGraphicFramePr/>
+                  <a:graphic xmlns:a="http://schemas.openxmlformats.org/drawingml/2006/main">
+                    <a:graphicData uri="http://schemas.openxmlformats.org/drawingml/2006/picture">
+                      <pic:pic xmlns:pic="http://schemas.openxmlformats.org/drawingml/2006/picture">
+                        <pic:nvPicPr>
+                          <pic:cNvPr id="0" name="image4.png"/>
+                          <pic:cNvPicPr preferRelativeResize="0"/>
+                        </pic:nvPicPr>
+                        <pic:blipFill>
+                          <a:blip r:embed="rId19"/>
+                          <a:srcRect/>
+                          <a:stretch>
+                            <a:fillRect/>
+                          </a:stretch>
+                        </pic:blipFill>
+                        <pic:spPr>
+                          <a:xfrm>
+                            <a:off x="0" y="0"/>
+                            <a:ext cx="591130" cy="871538"/>
+                          </a:xfrm>
+                          <a:prstGeom prst="rect">
+                            <a:avLst/>
+                          </a:prstGeom>
+                          <a:ln/>
+                        </pic:spPr>
+                      </pic:pic>
+                    </a:graphicData>
+                  </a:graphic>
+                </wp:inline>
+              </w:drawing>
+            </w:r>
+          </w:p>
+        </w:tc>
+      </w:tr>
+      <w:tr>
+        <w:tc>
+          <w:tcPr>
+            <w:tcW w:w="895" w:type="dxa"/>
+          </w:tcPr>
+          <w:p>
+            <w:r>
+              <w:t>3</w:t>
+            </w:r>
+          </w:p>
+        </w:tc>
+        <w:tc>
+          <w:tcPr>
+            <w:tcW w:w="2970" w:type="dxa"/>
+          </w:tcPr>
+          <w:p>
+            <w:r>
+              <w:t>Paramastri A</w:t>
+            </w:r>
+          </w:p>
+        </w:tc>
+        <w:tc>
+          <w:tcPr>
+            <w:tcW w:w="2074" w:type="dxa"/>
+          </w:tcPr>
+          <w:p>
+            <w:r>
+              <w:t>05111740000019</w:t>
+            </w:r>
+          </w:p>
+          <w:p>
+            <w:r>
+              <w:t>CMO</w:t>
+            </w:r>
+          </w:p>
+        </w:tc>
+        <w:tc>
+          <w:tcPr>
+            <w:tcW w:w="2075" w:type="dxa"/>
+          </w:tcPr>
+          <w:p>
+            <w:pPr>
+              <w:spacing w:line="360" w:lineRule="auto"/>
+              <w:jc w:val="center"/>
+            </w:pPr>
+            <w:r>
+              <w:rPr>
+                <w:rFonts w:ascii="Arial" w:eastAsia="Arial" w:hAnsi="Arial" w:cs="Arial"/>
+                <w:noProof/>
+              </w:rPr>
+              <w:drawing>
+                <wp:inline distT="0" distB="0" distL="0" distR="0" wp14:anchorId="7D30E9B2" wp14:editId="5882535D">
+                  <wp:extent cx="1181100" cy="736600"/>
+                  <wp:effectExtent l="0" t="0" r="0" b="0"/>
+                  <wp:docPr id="30" name="image7.jpg"/>
+                  <wp:cNvGraphicFramePr/>
+                  <a:graphic xmlns:a="http://schemas.openxmlformats.org/drawingml/2006/main">
+                    <a:graphicData uri="http://schemas.openxmlformats.org/drawingml/2006/picture">
+                      <pic:pic xmlns:pic="http://schemas.openxmlformats.org/drawingml/2006/picture">
+                        <pic:nvPicPr>
+                          <pic:cNvPr id="0" name="image7.jpg"/>
+                          <pic:cNvPicPr preferRelativeResize="0"/>
+                        </pic:nvPicPr>
+                        <pic:blipFill>
+                          <a:blip r:embed="rId20"/>
+                          <a:srcRect/>
+                          <a:stretch>
+                            <a:fillRect/>
+                          </a:stretch>
+                        </pic:blipFill>
+                        <pic:spPr>
+                          <a:xfrm>
+                            <a:off x="0" y="0"/>
+                            <a:ext cx="1181100" cy="736600"/>
+                          </a:xfrm>
+                          <a:prstGeom prst="rect">
+                            <a:avLst/>
+                          </a:prstGeom>
+                          <a:ln/>
+                        </pic:spPr>
+                      </pic:pic>
+                    </a:graphicData>
+                  </a:graphic>
+                </wp:inline>
+              </w:drawing>
+            </w:r>
+          </w:p>
+        </w:tc>
+      </w:tr>
+    </w:tbl>
+    <w:p>
+      <w:pPr>
+        <w:spacing w:line="256" w:lineRule="auto"/>
+      </w:pPr>
+    </w:p>
     <w:sectPr>
       <w:pgSz w:w="12240" w:h="15840"/>
       <w:pgMar w:top="1440" w:right="1440" w:bottom="1440" w:left="1440" w:header="720" w:footer="720" w:gutter="0"/>
@@ -12202,6 +15458,119 @@
 <file path=word/numbering.xml><?xml version="1.0" encoding="utf-8"?>
 <w:numbering xmlns:wpc="http://schemas.microsoft.com/office/word/2010/wordprocessingCanvas" xmlns:cx="http://schemas.microsoft.com/office/drawing/2014/chartex" xmlns:cx1="http://schemas.microsoft.com/office/drawing/2015/9/8/chartex" xmlns:cx2="http://schemas.microsoft.com/office/drawing/2015/10/21/chartex" xmlns:cx3="http://schemas.microsoft.com/office/drawing/2016/5/9/chartex" xmlns:cx4="http://schemas.microsoft.com/office/drawing/2016/5/10/chartex" xmlns:cx5="http://schemas.microsoft.com/office/drawing/2016/5/11/chartex" xmlns:cx6="http://schemas.microsoft.com/office/drawing/2016/5/12/chartex" xmlns:cx7="http://schemas.microsoft.com/office/drawing/2016/5/13/chartex" xmlns:cx8="http://schemas.microsoft.com/office/drawing/2016/5/14/chartex" xmlns:mc="http://schemas.openxmlformats.org/markup-compatibility/2006" xmlns:aink="http://schemas.microsoft.com/office/drawing/2016/ink" xmlns:am3d="http://schemas.microsoft.com/office/drawing/2017/model3d" xmlns:o="urn:schemas-microsoft-com:office:office" xmlns:r="http://schemas.openxmlformats.org/officeDocument/2006/relationships" xmlns:m="http://schemas.openxmlformats.org/officeDocument/2006/math" xmlns:v="urn:schemas-microsoft-com:vml" xmlns:wp14="http://schemas.microsoft.com/office/word/2010/wordprocessingDrawing" xmlns:wp="http://schemas.openxmlformats.org/drawingml/2006/wordprocessingDrawing" xmlns:w10="urn:schemas-microsoft-com:office:word" xmlns:w="http://schemas.openxmlformats.org/wordprocessingml/2006/main" xmlns:w14="http://schemas.microsoft.com/office/word/2010/wordml" xmlns:w15="http://schemas.microsoft.com/office/word/2012/wordml" xmlns:w16cex="http://schemas.microsoft.com/office/word/2018/wordml/cex" xmlns:w16cid="http://schemas.microsoft.com/office/word/2016/wordml/cid" xmlns:w16="http://schemas.microsoft.com/office/word/2018/wordml" xmlns:w16se="http://schemas.microsoft.com/office/word/2015/wordml/symex" xmlns:wpg="http://schemas.microsoft.com/office/word/2010/wordprocessingGroup" xmlns:wpi="http://schemas.microsoft.com/office/word/2010/wordprocessingInk" xmlns:wne="http://schemas.microsoft.com/office/word/2006/wordml" xmlns:wps="http://schemas.microsoft.com/office/word/2010/wordprocessingShape" mc:Ignorable="w14 w15 w16se w16cid w16 w16cex wp14">
   <w:abstractNum w:abstractNumId="0" w15:restartNumberingAfterBreak="0">
+    <w:nsid w:val="01B82D1E"/>
+    <w:multiLevelType w:val="multilevel"/>
+    <w:tmpl w:val="4BD456E0"/>
+    <w:lvl w:ilvl="0">
+      <w:start w:val="1"/>
+      <w:numFmt w:val="lowerLetter"/>
+      <w:lvlText w:val="%1."/>
+      <w:lvlJc w:val="left"/>
+      <w:pPr>
+        <w:ind w:left="1440" w:hanging="360"/>
+      </w:pPr>
+      <w:rPr>
+        <w:u w:val="none"/>
+      </w:rPr>
+    </w:lvl>
+    <w:lvl w:ilvl="1">
+      <w:start w:val="1"/>
+      <w:numFmt w:val="lowerRoman"/>
+      <w:lvlText w:val="%2."/>
+      <w:lvlJc w:val="right"/>
+      <w:pPr>
+        <w:ind w:left="2160" w:hanging="360"/>
+      </w:pPr>
+      <w:rPr>
+        <w:u w:val="none"/>
+      </w:rPr>
+    </w:lvl>
+    <w:lvl w:ilvl="2">
+      <w:start w:val="1"/>
+      <w:numFmt w:val="decimal"/>
+      <w:lvlText w:val="%3."/>
+      <w:lvlJc w:val="left"/>
+      <w:pPr>
+        <w:ind w:left="2880" w:hanging="360"/>
+      </w:pPr>
+      <w:rPr>
+        <w:u w:val="none"/>
+      </w:rPr>
+    </w:lvl>
+    <w:lvl w:ilvl="3">
+      <w:start w:val="1"/>
+      <w:numFmt w:val="lowerLetter"/>
+      <w:lvlText w:val="%4."/>
+      <w:lvlJc w:val="left"/>
+      <w:pPr>
+        <w:ind w:left="3600" w:hanging="360"/>
+      </w:pPr>
+      <w:rPr>
+        <w:u w:val="none"/>
+      </w:rPr>
+    </w:lvl>
+    <w:lvl w:ilvl="4">
+      <w:start w:val="1"/>
+      <w:numFmt w:val="lowerRoman"/>
+      <w:lvlText w:val="%5."/>
+      <w:lvlJc w:val="right"/>
+      <w:pPr>
+        <w:ind w:left="4320" w:hanging="360"/>
+      </w:pPr>
+      <w:rPr>
+        <w:u w:val="none"/>
+      </w:rPr>
+    </w:lvl>
+    <w:lvl w:ilvl="5">
+      <w:start w:val="1"/>
+      <w:numFmt w:val="decimal"/>
+      <w:lvlText w:val="%6."/>
+      <w:lvlJc w:val="left"/>
+      <w:pPr>
+        <w:ind w:left="5040" w:hanging="360"/>
+      </w:pPr>
+      <w:rPr>
+        <w:u w:val="none"/>
+      </w:rPr>
+    </w:lvl>
+    <w:lvl w:ilvl="6">
+      <w:start w:val="1"/>
+      <w:numFmt w:val="lowerLetter"/>
+      <w:lvlText w:val="%7."/>
+      <w:lvlJc w:val="left"/>
+      <w:pPr>
+        <w:ind w:left="5760" w:hanging="360"/>
+      </w:pPr>
+      <w:rPr>
+        <w:u w:val="none"/>
+      </w:rPr>
+    </w:lvl>
+    <w:lvl w:ilvl="7">
+      <w:start w:val="1"/>
+      <w:numFmt w:val="lowerRoman"/>
+      <w:lvlText w:val="%8."/>
+      <w:lvlJc w:val="right"/>
+      <w:pPr>
+        <w:ind w:left="6480" w:hanging="360"/>
+      </w:pPr>
+      <w:rPr>
+        <w:u w:val="none"/>
+      </w:rPr>
+    </w:lvl>
+    <w:lvl w:ilvl="8">
+      <w:start w:val="1"/>
+      <w:numFmt w:val="decimal"/>
+      <w:lvlText w:val="%9."/>
+      <w:lvlJc w:val="left"/>
+      <w:pPr>
+        <w:ind w:left="7200" w:hanging="360"/>
+      </w:pPr>
+      <w:rPr>
+        <w:u w:val="none"/>
+      </w:rPr>
+    </w:lvl>
+  </w:abstractNum>
+  <w:abstractNum w:abstractNumId="1" w15:restartNumberingAfterBreak="0">
     <w:nsid w:val="06425170"/>
     <w:multiLevelType w:val="multilevel"/>
     <w:tmpl w:val="E9088124"/>
@@ -12314,7 +15683,7 @@
       </w:rPr>
     </w:lvl>
   </w:abstractNum>
-  <w:abstractNum w:abstractNumId="1" w15:restartNumberingAfterBreak="0">
+  <w:abstractNum w:abstractNumId="2" w15:restartNumberingAfterBreak="0">
     <w:nsid w:val="081C3C35"/>
     <w:multiLevelType w:val="multilevel"/>
     <w:tmpl w:val="142ADBE2"/>
@@ -12427,7 +15796,7 @@
       </w:rPr>
     </w:lvl>
   </w:abstractNum>
-  <w:abstractNum w:abstractNumId="2" w15:restartNumberingAfterBreak="0">
+  <w:abstractNum w:abstractNumId="3" w15:restartNumberingAfterBreak="0">
     <w:nsid w:val="0A6F6568"/>
     <w:multiLevelType w:val="multilevel"/>
     <w:tmpl w:val="3E349D94"/>
@@ -12540,7 +15909,7 @@
       </w:rPr>
     </w:lvl>
   </w:abstractNum>
-  <w:abstractNum w:abstractNumId="3" w15:restartNumberingAfterBreak="0">
+  <w:abstractNum w:abstractNumId="4" w15:restartNumberingAfterBreak="0">
     <w:nsid w:val="0AAA4850"/>
     <w:multiLevelType w:val="multilevel"/>
     <w:tmpl w:val="D51E641A"/>
@@ -12626,7 +15995,7 @@
       </w:pPr>
     </w:lvl>
   </w:abstractNum>
-  <w:abstractNum w:abstractNumId="4" w15:restartNumberingAfterBreak="0">
+  <w:abstractNum w:abstractNumId="5" w15:restartNumberingAfterBreak="0">
     <w:nsid w:val="150A63E5"/>
     <w:multiLevelType w:val="multilevel"/>
     <w:tmpl w:val="2A848A38"/>
@@ -12739,7 +16108,7 @@
       </w:rPr>
     </w:lvl>
   </w:abstractNum>
-  <w:abstractNum w:abstractNumId="5" w15:restartNumberingAfterBreak="0">
+  <w:abstractNum w:abstractNumId="6" w15:restartNumberingAfterBreak="0">
     <w:nsid w:val="1835592D"/>
     <w:multiLevelType w:val="multilevel"/>
     <w:tmpl w:val="B3FC7FE0"/>
@@ -12852,7 +16221,7 @@
       </w:rPr>
     </w:lvl>
   </w:abstractNum>
-  <w:abstractNum w:abstractNumId="6" w15:restartNumberingAfterBreak="0">
+  <w:abstractNum w:abstractNumId="7" w15:restartNumberingAfterBreak="0">
     <w:nsid w:val="21E7666C"/>
     <w:multiLevelType w:val="multilevel"/>
     <w:tmpl w:val="216448AA"/>
@@ -12965,7 +16334,7 @@
       </w:rPr>
     </w:lvl>
   </w:abstractNum>
-  <w:abstractNum w:abstractNumId="7" w15:restartNumberingAfterBreak="0">
+  <w:abstractNum w:abstractNumId="8" w15:restartNumberingAfterBreak="0">
     <w:nsid w:val="25E150DB"/>
     <w:multiLevelType w:val="multilevel"/>
     <w:tmpl w:val="5D6E9A12"/>
@@ -13078,7 +16447,7 @@
       </w:rPr>
     </w:lvl>
   </w:abstractNum>
-  <w:abstractNum w:abstractNumId="8" w15:restartNumberingAfterBreak="0">
+  <w:abstractNum w:abstractNumId="9" w15:restartNumberingAfterBreak="0">
     <w:nsid w:val="2A110E1E"/>
     <w:multiLevelType w:val="multilevel"/>
     <w:tmpl w:val="9BAC8C4A"/>
@@ -13191,7 +16560,120 @@
       </w:rPr>
     </w:lvl>
   </w:abstractNum>
-  <w:abstractNum w:abstractNumId="9" w15:restartNumberingAfterBreak="0">
+  <w:abstractNum w:abstractNumId="10" w15:restartNumberingAfterBreak="0">
+    <w:nsid w:val="2A3F63A4"/>
+    <w:multiLevelType w:val="multilevel"/>
+    <w:tmpl w:val="B066C234"/>
+    <w:lvl w:ilvl="0">
+      <w:start w:val="1"/>
+      <w:numFmt w:val="decimal"/>
+      <w:lvlText w:val="%1."/>
+      <w:lvlJc w:val="left"/>
+      <w:pPr>
+        <w:ind w:left="720" w:hanging="360"/>
+      </w:pPr>
+      <w:rPr>
+        <w:u w:val="none"/>
+      </w:rPr>
+    </w:lvl>
+    <w:lvl w:ilvl="1">
+      <w:start w:val="1"/>
+      <w:numFmt w:val="lowerLetter"/>
+      <w:lvlText w:val="%2."/>
+      <w:lvlJc w:val="left"/>
+      <w:pPr>
+        <w:ind w:left="1440" w:hanging="360"/>
+      </w:pPr>
+      <w:rPr>
+        <w:u w:val="none"/>
+      </w:rPr>
+    </w:lvl>
+    <w:lvl w:ilvl="2">
+      <w:start w:val="1"/>
+      <w:numFmt w:val="lowerRoman"/>
+      <w:lvlText w:val="%3."/>
+      <w:lvlJc w:val="right"/>
+      <w:pPr>
+        <w:ind w:left="2160" w:hanging="360"/>
+      </w:pPr>
+      <w:rPr>
+        <w:u w:val="none"/>
+      </w:rPr>
+    </w:lvl>
+    <w:lvl w:ilvl="3">
+      <w:start w:val="1"/>
+      <w:numFmt w:val="decimal"/>
+      <w:lvlText w:val="%4."/>
+      <w:lvlJc w:val="left"/>
+      <w:pPr>
+        <w:ind w:left="2880" w:hanging="360"/>
+      </w:pPr>
+      <w:rPr>
+        <w:u w:val="none"/>
+      </w:rPr>
+    </w:lvl>
+    <w:lvl w:ilvl="4">
+      <w:start w:val="1"/>
+      <w:numFmt w:val="lowerLetter"/>
+      <w:lvlText w:val="%5."/>
+      <w:lvlJc w:val="left"/>
+      <w:pPr>
+        <w:ind w:left="3600" w:hanging="360"/>
+      </w:pPr>
+      <w:rPr>
+        <w:u w:val="none"/>
+      </w:rPr>
+    </w:lvl>
+    <w:lvl w:ilvl="5">
+      <w:start w:val="1"/>
+      <w:numFmt w:val="lowerRoman"/>
+      <w:lvlText w:val="%6."/>
+      <w:lvlJc w:val="right"/>
+      <w:pPr>
+        <w:ind w:left="4320" w:hanging="360"/>
+      </w:pPr>
+      <w:rPr>
+        <w:u w:val="none"/>
+      </w:rPr>
+    </w:lvl>
+    <w:lvl w:ilvl="6">
+      <w:start w:val="1"/>
+      <w:numFmt w:val="decimal"/>
+      <w:lvlText w:val="%7."/>
+      <w:lvlJc w:val="left"/>
+      <w:pPr>
+        <w:ind w:left="5040" w:hanging="360"/>
+      </w:pPr>
+      <w:rPr>
+        <w:u w:val="none"/>
+      </w:rPr>
+    </w:lvl>
+    <w:lvl w:ilvl="7">
+      <w:start w:val="1"/>
+      <w:numFmt w:val="lowerLetter"/>
+      <w:lvlText w:val="%8."/>
+      <w:lvlJc w:val="left"/>
+      <w:pPr>
+        <w:ind w:left="5760" w:hanging="360"/>
+      </w:pPr>
+      <w:rPr>
+        <w:u w:val="none"/>
+      </w:rPr>
+    </w:lvl>
+    <w:lvl w:ilvl="8">
+      <w:start w:val="1"/>
+      <w:numFmt w:val="lowerRoman"/>
+      <w:lvlText w:val="%9."/>
+      <w:lvlJc w:val="right"/>
+      <w:pPr>
+        <w:ind w:left="6480" w:hanging="360"/>
+      </w:pPr>
+      <w:rPr>
+        <w:u w:val="none"/>
+      </w:rPr>
+    </w:lvl>
+  </w:abstractNum>
+  <w:abstractNum w:abstractNumId="11" w15:restartNumberingAfterBreak="0">
     <w:nsid w:val="2DF82D9E"/>
     <w:multiLevelType w:val="multilevel"/>
     <w:tmpl w:val="6C6E320A"/>
@@ -13331,7 +16813,7 @@
       </w:rPr>
     </w:lvl>
   </w:abstractNum>
-  <w:abstractNum w:abstractNumId="10" w15:restartNumberingAfterBreak="0">
+  <w:abstractNum w:abstractNumId="12" w15:restartNumberingAfterBreak="0">
     <w:nsid w:val="30FE5020"/>
     <w:multiLevelType w:val="multilevel"/>
     <w:tmpl w:val="53F6546E"/>
@@ -13444,7 +16926,120 @@
       </w:rPr>
     </w:lvl>
   </w:abstractNum>
-  <w:abstractNum w:abstractNumId="11" w15:restartNumberingAfterBreak="0">
+  <w:abstractNum w:abstractNumId="13" w15:restartNumberingAfterBreak="0">
+    <w:nsid w:val="31721C94"/>
+    <w:multiLevelType w:val="multilevel"/>
+    <w:tmpl w:val="02163CDE"/>
+    <w:lvl w:ilvl="0">
+      <w:start w:val="1"/>
+      <w:numFmt w:val="decimal"/>
+      <w:lvlText w:val="%1."/>
+      <w:lvlJc w:val="left"/>
+      <w:pPr>
+        <w:ind w:left="720" w:hanging="360"/>
+      </w:pPr>
+      <w:rPr>
+        <w:u w:val="none"/>
+      </w:rPr>
+    </w:lvl>
+    <w:lvl w:ilvl="1">
+      <w:start w:val="1"/>
+      <w:numFmt w:val="lowerLetter"/>
+      <w:lvlText w:val="%2."/>
+      <w:lvlJc w:val="left"/>
+      <w:pPr>
+        <w:ind w:left="1440" w:hanging="360"/>
+      </w:pPr>
+      <w:rPr>
+        <w:u w:val="none"/>
+      </w:rPr>
+    </w:lvl>
+    <w:lvl w:ilvl="2">
+      <w:start w:val="1"/>
+      <w:numFmt w:val="lowerRoman"/>
+      <w:lvlText w:val="%3."/>
+      <w:lvlJc w:val="right"/>
+      <w:pPr>
+        <w:ind w:left="2160" w:hanging="360"/>
+      </w:pPr>
+      <w:rPr>
+        <w:u w:val="none"/>
+      </w:rPr>
+    </w:lvl>
+    <w:lvl w:ilvl="3">
+      <w:start w:val="1"/>
+      <w:numFmt w:val="decimal"/>
+      <w:lvlText w:val="%4."/>
+      <w:lvlJc w:val="left"/>
+      <w:pPr>
+        <w:ind w:left="2880" w:hanging="360"/>
+      </w:pPr>
+      <w:rPr>
+        <w:u w:val="none"/>
+      </w:rPr>
+    </w:lvl>
+    <w:lvl w:ilvl="4">
+      <w:start w:val="1"/>
+      <w:numFmt w:val="lowerLetter"/>
+      <w:lvlText w:val="%5."/>
+      <w:lvlJc w:val="left"/>
+      <w:pPr>
+        <w:ind w:left="3600" w:hanging="360"/>
+      </w:pPr>
+      <w:rPr>
+        <w:u w:val="none"/>
+      </w:rPr>
+    </w:lvl>
+    <w:lvl w:ilvl="5">
+      <w:start w:val="1"/>
+      <w:numFmt w:val="lowerRoman"/>
+      <w:lvlText w:val="%6."/>
+      <w:lvlJc w:val="right"/>
+      <w:pPr>
+        <w:ind w:left="4320" w:hanging="360"/>
+      </w:pPr>
+      <w:rPr>
+        <w:u w:val="none"/>
+      </w:rPr>
+    </w:lvl>
+    <w:lvl w:ilvl="6">
+      <w:start w:val="1"/>
+      <w:numFmt w:val="decimal"/>
+      <w:lvlText w:val="%7."/>
+      <w:lvlJc w:val="left"/>
+      <w:pPr>
+        <w:ind w:left="5040" w:hanging="360"/>
+      </w:pPr>
+      <w:rPr>
+        <w:u w:val="none"/>
+      </w:rPr>
+    </w:lvl>
+    <w:lvl w:ilvl="7">
+      <w:start w:val="1"/>
+      <w:numFmt w:val="lowerLetter"/>
+      <w:lvlText w:val="%8."/>
+      <w:lvlJc w:val="left"/>
+      <w:pPr>
+        <w:ind w:left="5760" w:hanging="360"/>
+      </w:pPr>
+      <w:rPr>
+        <w:u w:val="none"/>
+      </w:rPr>
+    </w:lvl>
+    <w:lvl w:ilvl="8">
+      <w:start w:val="1"/>
+      <w:numFmt w:val="lowerRoman"/>
+      <w:lvlText w:val="%9."/>
+      <w:lvlJc w:val="right"/>
+      <w:pPr>
+        <w:ind w:left="6480" w:hanging="360"/>
+      </w:pPr>
+      <w:rPr>
+        <w:u w:val="none"/>
+      </w:rPr>
+    </w:lvl>
+  </w:abstractNum>
+  <w:abstractNum w:abstractNumId="14" w15:restartNumberingAfterBreak="0">
     <w:nsid w:val="39233850"/>
     <w:multiLevelType w:val="multilevel"/>
     <w:tmpl w:val="29BC5C58"/>
@@ -13557,7 +17152,7 @@
       </w:rPr>
     </w:lvl>
   </w:abstractNum>
-  <w:abstractNum w:abstractNumId="12" w15:restartNumberingAfterBreak="0">
+  <w:abstractNum w:abstractNumId="15" w15:restartNumberingAfterBreak="0">
     <w:nsid w:val="40B77D80"/>
     <w:multiLevelType w:val="multilevel"/>
     <w:tmpl w:val="B6D21CCE"/>
@@ -13670,7 +17265,7 @@
       </w:rPr>
     </w:lvl>
   </w:abstractNum>
-  <w:abstractNum w:abstractNumId="13" w15:restartNumberingAfterBreak="0">
+  <w:abstractNum w:abstractNumId="16" w15:restartNumberingAfterBreak="0">
     <w:nsid w:val="591D0497"/>
     <w:multiLevelType w:val="multilevel"/>
     <w:tmpl w:val="878C8ECE"/>
@@ -13783,7 +17378,7 @@
       </w:rPr>
     </w:lvl>
   </w:abstractNum>
-  <w:abstractNum w:abstractNumId="14" w15:restartNumberingAfterBreak="0">
+  <w:abstractNum w:abstractNumId="17" w15:restartNumberingAfterBreak="0">
     <w:nsid w:val="5DEA13D7"/>
     <w:multiLevelType w:val="multilevel"/>
     <w:tmpl w:val="C8B8BD58"/>
@@ -13923,7 +17518,7 @@
       </w:rPr>
     </w:lvl>
   </w:abstractNum>
-  <w:abstractNum w:abstractNumId="15" w15:restartNumberingAfterBreak="0">
+  <w:abstractNum w:abstractNumId="18" w15:restartNumberingAfterBreak="0">
     <w:nsid w:val="5E676659"/>
     <w:multiLevelType w:val="multilevel"/>
     <w:tmpl w:val="51C8F91C"/>
@@ -14063,7 +17658,7 @@
       </w:rPr>
     </w:lvl>
   </w:abstractNum>
-  <w:abstractNum w:abstractNumId="16" w15:restartNumberingAfterBreak="0">
+  <w:abstractNum w:abstractNumId="19" w15:restartNumberingAfterBreak="0">
     <w:nsid w:val="6A3D06EA"/>
     <w:multiLevelType w:val="multilevel"/>
     <w:tmpl w:val="C4DCDAE6"/>
@@ -14149,7 +17744,7 @@
       </w:pPr>
     </w:lvl>
   </w:abstractNum>
-  <w:abstractNum w:abstractNumId="17" w15:restartNumberingAfterBreak="0">
+  <w:abstractNum w:abstractNumId="20" w15:restartNumberingAfterBreak="0">
     <w:nsid w:val="6AE9422A"/>
     <w:multiLevelType w:val="multilevel"/>
     <w:tmpl w:val="1D885630"/>
@@ -14262,7 +17857,7 @@
       </w:rPr>
     </w:lvl>
   </w:abstractNum>
-  <w:abstractNum w:abstractNumId="18" w15:restartNumberingAfterBreak="0">
+  <w:abstractNum w:abstractNumId="21" w15:restartNumberingAfterBreak="0">
     <w:nsid w:val="759243A2"/>
     <w:multiLevelType w:val="multilevel"/>
     <w:tmpl w:val="E1C4AFE0"/>
@@ -14375,7 +17970,7 @@
       </w:rPr>
     </w:lvl>
   </w:abstractNum>
-  <w:abstractNum w:abstractNumId="19" w15:restartNumberingAfterBreak="0">
+  <w:abstractNum w:abstractNumId="22" w15:restartNumberingAfterBreak="0">
     <w:nsid w:val="77624AD1"/>
     <w:multiLevelType w:val="multilevel"/>
     <w:tmpl w:val="FC0886A4"/>
@@ -14488,7 +18083,7 @@
       </w:rPr>
     </w:lvl>
   </w:abstractNum>
-  <w:abstractNum w:abstractNumId="20" w15:restartNumberingAfterBreak="0">
+  <w:abstractNum w:abstractNumId="23" w15:restartNumberingAfterBreak="0">
     <w:nsid w:val="7E9B6639"/>
     <w:multiLevelType w:val="multilevel"/>
     <w:tmpl w:val="AAA860C2"/>
@@ -14602,33 +18197,117 @@
     </w:lvl>
   </w:abstractNum>
   <w:num w:numId="1">
+    <w:abstractNumId w:val="8"/>
+  </w:num>
+  <w:num w:numId="2">
+    <w:abstractNumId w:val="2"/>
+  </w:num>
+  <w:num w:numId="3">
+    <w:abstractNumId w:val="1"/>
+  </w:num>
+  <w:num w:numId="4">
+    <w:abstractNumId w:val="21"/>
+  </w:num>
+  <w:num w:numId="5">
+    <w:abstractNumId w:val="14"/>
+  </w:num>
+  <w:num w:numId="6">
+    <w:abstractNumId w:val="4"/>
+  </w:num>
+  <w:num w:numId="7">
+    <w:abstractNumId w:val="3"/>
+  </w:num>
+  <w:num w:numId="8">
+    <w:abstractNumId w:val="20"/>
+  </w:num>
+  <w:num w:numId="9">
     <w:abstractNumId w:val="7"/>
   </w:num>
-  <w:num w:numId="2">
-    <w:abstractNumId w:val="1"/>
+  <w:num w:numId="10">
+    <w:abstractNumId w:val="19"/>
+    <w:lvlOverride w:ilvl="0">
+      <w:startOverride w:val="1"/>
+    </w:lvlOverride>
+    <w:lvlOverride w:ilvl="1">
+      <w:startOverride w:val="1"/>
+    </w:lvlOverride>
+    <w:lvlOverride w:ilvl="2">
+      <w:startOverride w:val="1"/>
+    </w:lvlOverride>
+    <w:lvlOverride w:ilvl="3">
+      <w:startOverride w:val="1"/>
+    </w:lvlOverride>
+    <w:lvlOverride w:ilvl="4">
+      <w:startOverride w:val="1"/>
+    </w:lvlOverride>
+    <w:lvlOverride w:ilvl="5">
+      <w:startOverride w:val="1"/>
+    </w:lvlOverride>
+    <w:lvlOverride w:ilvl="6">
+      <w:startOverride w:val="1"/>
+    </w:lvlOverride>
+    <w:lvlOverride w:ilvl="7">
+      <w:startOverride w:val="1"/>
+    </w:lvlOverride>
+    <w:lvlOverride w:ilvl="8">
+      <w:startOverride w:val="1"/>
+    </w:lvlOverride>
   </w:num>
-  <w:num w:numId="3">
-    <w:abstractNumId w:val="0"/>
+  <w:num w:numId="11">
+    <w:abstractNumId w:val="5"/>
   </w:num>
-  <w:num w:numId="4">
-    <w:abstractNumId w:val="18"/>
-  </w:num>
-  <w:num w:numId="5">
-    <w:abstractNumId w:val="11"/>
-  </w:num>
-  <w:num w:numId="6">
-    <w:abstractNumId w:val="3"/>
-  </w:num>
-  <w:num w:numId="7">
-    <w:abstractNumId w:val="2"/>
-  </w:num>
-  <w:num w:numId="8">
-    <w:abstractNumId w:val="17"/>
-  </w:num>
-  <w:num w:numId="9">
+  <w:num w:numId="12">
     <w:abstractNumId w:val="6"/>
   </w:num>
-  <w:num w:numId="10">
+  <w:num w:numId="13">
+    <w:abstractNumId w:val="15"/>
+  </w:num>
+  <w:num w:numId="14">
+    <w:abstractNumId w:val="12"/>
+  </w:num>
+  <w:num w:numId="15">
+    <w:abstractNumId w:val="22"/>
+  </w:num>
+  <w:num w:numId="16">
+    <w:abstractNumId w:val="16"/>
+  </w:num>
+  <w:num w:numId="17">
+    <w:abstractNumId w:val="23"/>
+  </w:num>
+  <w:num w:numId="18">
+    <w:abstractNumId w:val="9"/>
+  </w:num>
+  <w:num w:numId="19">
+    <w:abstractNumId w:val="11"/>
+    <w:lvlOverride w:ilvl="0">
+      <w:startOverride w:val="1"/>
+    </w:lvlOverride>
+    <w:lvlOverride w:ilvl="1">
+      <w:startOverride w:val="1"/>
+    </w:lvlOverride>
+    <w:lvlOverride w:ilvl="2">
+      <w:startOverride w:val="1"/>
+    </w:lvlOverride>
+    <w:lvlOverride w:ilvl="3">
+      <w:startOverride w:val="1"/>
+    </w:lvlOverride>
+    <w:lvlOverride w:ilvl="4">
+      <w:startOverride w:val="1"/>
+    </w:lvlOverride>
+    <w:lvlOverride w:ilvl="5">
+      <w:startOverride w:val="1"/>
+    </w:lvlOverride>
+    <w:lvlOverride w:ilvl="6">
+      <w:startOverride w:val="1"/>
+    </w:lvlOverride>
+    <w:lvlOverride w:ilvl="7">
+      <w:startOverride w:val="1"/>
+    </w:lvlOverride>
+    <w:lvlOverride w:ilvl="8">
+      <w:startOverride w:val="1"/>
+    </w:lvlOverride>
+  </w:num>
+  <w:num w:numId="20">
     <w:abstractNumId w:val="16"/>
     <w:lvlOverride w:ilvl="0">
       <w:startOverride w:val="1"/>
@@ -14658,92 +18337,8 @@
       <w:startOverride w:val="1"/>
     </w:lvlOverride>
   </w:num>
-  <w:num w:numId="11">
-    <w:abstractNumId w:val="4"/>
-  </w:num>
-  <w:num w:numId="12">
-    <w:abstractNumId w:val="5"/>
-  </w:num>
-  <w:num w:numId="13">
-    <w:abstractNumId w:val="12"/>
-  </w:num>
-  <w:num w:numId="14">
-    <w:abstractNumId w:val="10"/>
-  </w:num>
-  <w:num w:numId="15">
-    <w:abstractNumId w:val="19"/>
-  </w:num>
-  <w:num w:numId="16">
-    <w:abstractNumId w:val="13"/>
-  </w:num>
-  <w:num w:numId="17">
-    <w:abstractNumId w:val="20"/>
-  </w:num>
-  <w:num w:numId="18">
-    <w:abstractNumId w:val="8"/>
-  </w:num>
-  <w:num w:numId="19">
-    <w:abstractNumId w:val="9"/>
-    <w:lvlOverride w:ilvl="0">
-      <w:startOverride w:val="1"/>
-    </w:lvlOverride>
-    <w:lvlOverride w:ilvl="1">
-      <w:startOverride w:val="1"/>
-    </w:lvlOverride>
-    <w:lvlOverride w:ilvl="2">
-      <w:startOverride w:val="1"/>
-    </w:lvlOverride>
-    <w:lvlOverride w:ilvl="3">
-      <w:startOverride w:val="1"/>
-    </w:lvlOverride>
-    <w:lvlOverride w:ilvl="4">
-      <w:startOverride w:val="1"/>
-    </w:lvlOverride>
-    <w:lvlOverride w:ilvl="5">
-      <w:startOverride w:val="1"/>
-    </w:lvlOverride>
-    <w:lvlOverride w:ilvl="6">
-      <w:startOverride w:val="1"/>
-    </w:lvlOverride>
-    <w:lvlOverride w:ilvl="7">
-      <w:startOverride w:val="1"/>
-    </w:lvlOverride>
-    <w:lvlOverride w:ilvl="8">
-      <w:startOverride w:val="1"/>
-    </w:lvlOverride>
-  </w:num>
-  <w:num w:numId="20">
-    <w:abstractNumId w:val="13"/>
-    <w:lvlOverride w:ilvl="0">
-      <w:startOverride w:val="1"/>
-    </w:lvlOverride>
-    <w:lvlOverride w:ilvl="1">
-      <w:startOverride w:val="1"/>
-    </w:lvlOverride>
-    <w:lvlOverride w:ilvl="2">
-      <w:startOverride w:val="1"/>
-    </w:lvlOverride>
-    <w:lvlOverride w:ilvl="3">
-      <w:startOverride w:val="1"/>
-    </w:lvlOverride>
-    <w:lvlOverride w:ilvl="4">
-      <w:startOverride w:val="1"/>
-    </w:lvlOverride>
-    <w:lvlOverride w:ilvl="5">
-      <w:startOverride w:val="1"/>
-    </w:lvlOverride>
-    <w:lvlOverride w:ilvl="6">
-      <w:startOverride w:val="1"/>
-    </w:lvlOverride>
-    <w:lvlOverride w:ilvl="7">
-      <w:startOverride w:val="1"/>
-    </w:lvlOverride>
-    <w:lvlOverride w:ilvl="8">
-      <w:startOverride w:val="1"/>
-    </w:lvlOverride>
-  </w:num>
   <w:num w:numId="21">
-    <w:abstractNumId w:val="15"/>
+    <w:abstractNumId w:val="18"/>
     <w:lvlOverride w:ilvl="0">
       <w:startOverride w:val="1"/>
     </w:lvlOverride>
@@ -14773,7 +18368,7 @@
     </w:lvlOverride>
   </w:num>
   <w:num w:numId="22">
-    <w:abstractNumId w:val="14"/>
+    <w:abstractNumId w:val="17"/>
     <w:lvlOverride w:ilvl="0">
       <w:startOverride w:val="1"/>
     </w:lvlOverride>
@@ -14801,6 +18396,15 @@
     <w:lvlOverride w:ilvl="8">
       <w:startOverride w:val="1"/>
     </w:lvlOverride>
+  </w:num>
+  <w:num w:numId="23">
+    <w:abstractNumId w:val="13"/>
+  </w:num>
+  <w:num w:numId="24">
+    <w:abstractNumId w:val="10"/>
+  </w:num>
+  <w:num w:numId="25">
+    <w:abstractNumId w:val="0"/>
   </w:num>
 </w:numbering>
 </file>

</xml_diff>